<commit_message>
done with pandas lecture
</commit_message>
<xml_diff>
--- a/docs/Python Tutorial 5.docx
+++ b/docs/Python Tutorial 5.docx
@@ -36,7 +36,10 @@
         <w:br/>
       </w:r>
       <w:r>
-        <w:t xml:space="preserve">a. From </w:t>
+        <w:t>A</w:t>
+      </w:r>
+      <w:r>
+        <w:t xml:space="preserve">. From </w:t>
       </w:r>
       <w:proofErr w:type="gramStart"/>
       <w:r>
@@ -57,7 +60,10 @@
         <w:ind w:left="360" w:firstLine="360"/>
       </w:pPr>
       <w:r>
-        <w:t>b. From a dictionary</w:t>
+        <w:t>B</w:t>
+      </w:r>
+      <w:r>
+        <w:t>. From a dictionary</w:t>
       </w:r>
       <w:r>
         <w:t xml:space="preserve"> of lists</w:t>
@@ -85,7 +91,12 @@
       </w:pPr>
       <w:r>
         <w:tab/>
-        <w:t xml:space="preserve">a. </w:t>
+      </w:r>
+      <w:r>
+        <w:t>A</w:t>
+      </w:r>
+      <w:r>
+        <w:t xml:space="preserve">. </w:t>
       </w:r>
       <w:proofErr w:type="gramStart"/>
       <w:r>
@@ -102,7 +113,12 @@
       </w:pPr>
       <w:r>
         <w:tab/>
-        <w:t xml:space="preserve">b. </w:t>
+      </w:r>
+      <w:r>
+        <w:t>B</w:t>
+      </w:r>
+      <w:r>
+        <w:t xml:space="preserve">. </w:t>
       </w:r>
       <w:proofErr w:type="gramStart"/>
       <w:r>
@@ -119,7 +135,12 @@
       </w:pPr>
       <w:r>
         <w:tab/>
-        <w:t xml:space="preserve">c. </w:t>
+      </w:r>
+      <w:r>
+        <w:t>C.</w:t>
+      </w:r>
+      <w:r>
+        <w:t xml:space="preserve"> </w:t>
       </w:r>
       <w:proofErr w:type="spellStart"/>
       <w:r>
@@ -144,45 +165,24 @@
       </w:pPr>
       <w:r>
         <w:tab/>
-        <w:t>d. other attributes</w:t>
-      </w:r>
-    </w:p>
-    <w:p>
-      <w:pPr>
-        <w:ind w:firstLine="720"/>
-      </w:pPr>
-      <w:r>
-        <w:t xml:space="preserve">e. </w:t>
-      </w:r>
-      <w:proofErr w:type="spellStart"/>
-      <w:r>
-        <w:t>df.set_</w:t>
-      </w:r>
-      <w:proofErr w:type="gramStart"/>
-      <w:r>
-        <w:t>index</w:t>
-      </w:r>
-      <w:proofErr w:type="spellEnd"/>
-      <w:r>
-        <w:t>(</w:t>
-      </w:r>
-      <w:proofErr w:type="gramEnd"/>
-      <w:r>
-        <w:t>)</w:t>
+        <w:t xml:space="preserve">d. </w:t>
+      </w:r>
+      <w:proofErr w:type="spellStart"/>
+      <w:r>
+        <w:t>Dateframe</w:t>
+      </w:r>
+      <w:proofErr w:type="spellEnd"/>
+      <w:r>
+        <w:t xml:space="preserve"> </w:t>
+      </w:r>
+      <w:r>
+        <w:t>attributes</w:t>
       </w:r>
     </w:p>
     <w:p>
       <w:pPr>
         <w:ind w:firstLine="360"/>
       </w:pPr>
-    </w:p>
-    <w:p>
-      <w:pPr>
-        <w:ind w:firstLine="360"/>
-      </w:pPr>
-      <w:r>
-        <w:tab/>
-      </w:r>
     </w:p>
     <w:p>
       <w:pPr>
@@ -213,7 +213,7 @@
         </w:numPr>
       </w:pPr>
       <w:r>
-        <w:t>Selecting a column or columns</w:t>
+        <w:t>Setting an index</w:t>
       </w:r>
     </w:p>
     <w:p>
@@ -225,17 +225,7 @@
         </w:numPr>
       </w:pPr>
       <w:r>
-        <w:t xml:space="preserve">Selection based in integer location </w:t>
-      </w:r>
-      <w:proofErr w:type="spellStart"/>
-      <w:proofErr w:type="gramStart"/>
-      <w:r>
-        <w:t>df.iloc</w:t>
-      </w:r>
-      <w:proofErr w:type="spellEnd"/>
-      <w:proofErr w:type="gramEnd"/>
-      <w:r>
-        <w:t>()</w:t>
+        <w:t>Selecting a column or columns</w:t>
       </w:r>
     </w:p>
     <w:p>
@@ -247,6 +237,28 @@
         </w:numPr>
       </w:pPr>
       <w:r>
+        <w:t xml:space="preserve">Selection based in integer location </w:t>
+      </w:r>
+      <w:proofErr w:type="spellStart"/>
+      <w:proofErr w:type="gramStart"/>
+      <w:r>
+        <w:t>df.iloc</w:t>
+      </w:r>
+      <w:proofErr w:type="spellEnd"/>
+      <w:proofErr w:type="gramEnd"/>
+      <w:r>
+        <w:t>()</w:t>
+      </w:r>
+    </w:p>
+    <w:p>
+      <w:pPr>
+        <w:pStyle w:val="ListParagraph"/>
+        <w:numPr>
+          <w:ilvl w:val="1"/>
+          <w:numId w:val="2"/>
+        </w:numPr>
+      </w:pPr>
+      <w:r>
         <w:t xml:space="preserve">Selection based on label names </w:t>
       </w:r>
       <w:proofErr w:type="spellStart"/>
@@ -302,6 +314,18 @@
     <w:p>
       <w:pPr>
         <w:pStyle w:val="ListParagraph"/>
+        <w:numPr>
+          <w:ilvl w:val="1"/>
+          <w:numId w:val="2"/>
+        </w:numPr>
+      </w:pPr>
+      <w:r>
+        <w:t>Boolean Masks</w:t>
+      </w:r>
+    </w:p>
+    <w:p>
+      <w:pPr>
+        <w:pStyle w:val="ListParagraph"/>
         <w:ind w:left="2160"/>
       </w:pPr>
     </w:p>
@@ -335,6 +359,847 @@
     <w:p/>
     <w:p>
       <w:r>
+        <w:t>PART 2: A more complicated dataset</w:t>
+      </w:r>
+    </w:p>
+    <w:p/>
+    <w:p>
+      <w:pPr>
+        <w:pStyle w:val="ListParagraph"/>
+        <w:numPr>
+          <w:ilvl w:val="0"/>
+          <w:numId w:val="4"/>
+        </w:numPr>
+      </w:pPr>
+      <w:r>
+        <w:t>Importing Data</w:t>
+      </w:r>
+    </w:p>
+    <w:p>
+      <w:pPr>
+        <w:pStyle w:val="ListParagraph"/>
+        <w:numPr>
+          <w:ilvl w:val="0"/>
+          <w:numId w:val="4"/>
+        </w:numPr>
+      </w:pPr>
+      <w:r>
+        <w:t>Exploring the dataset</w:t>
+      </w:r>
+    </w:p>
+    <w:p>
+      <w:pPr>
+        <w:pStyle w:val="ListParagraph"/>
+        <w:numPr>
+          <w:ilvl w:val="1"/>
+          <w:numId w:val="4"/>
+        </w:numPr>
+      </w:pPr>
+      <w:proofErr w:type="spellStart"/>
+      <w:proofErr w:type="gramStart"/>
+      <w:r>
+        <w:t>df.head</w:t>
+      </w:r>
+      <w:proofErr w:type="spellEnd"/>
+      <w:proofErr w:type="gramEnd"/>
+      <w:r>
+        <w:t>()</w:t>
+      </w:r>
+    </w:p>
+    <w:p>
+      <w:pPr>
+        <w:pStyle w:val="ListParagraph"/>
+        <w:numPr>
+          <w:ilvl w:val="1"/>
+          <w:numId w:val="4"/>
+        </w:numPr>
+      </w:pPr>
+      <w:proofErr w:type="spellStart"/>
+      <w:proofErr w:type="gramStart"/>
+      <w:r>
+        <w:t>df.tail</w:t>
+      </w:r>
+      <w:proofErr w:type="spellEnd"/>
+      <w:proofErr w:type="gramEnd"/>
+      <w:r>
+        <w:t>()</w:t>
+      </w:r>
+    </w:p>
+    <w:p>
+      <w:pPr>
+        <w:pStyle w:val="ListParagraph"/>
+        <w:numPr>
+          <w:ilvl w:val="1"/>
+          <w:numId w:val="4"/>
+        </w:numPr>
+      </w:pPr>
+      <w:proofErr w:type="spellStart"/>
+      <w:r>
+        <w:t>df.</w:t>
+      </w:r>
+      <w:proofErr w:type="gramStart"/>
+      <w:r>
+        <w:t>sample</w:t>
+      </w:r>
+      <w:proofErr w:type="spellEnd"/>
+      <w:r>
+        <w:t>(</w:t>
+      </w:r>
+      <w:proofErr w:type="gramEnd"/>
+      <w:r>
+        <w:t>)</w:t>
+      </w:r>
+    </w:p>
+    <w:p>
+      <w:pPr>
+        <w:pStyle w:val="ListParagraph"/>
+        <w:numPr>
+          <w:ilvl w:val="1"/>
+          <w:numId w:val="4"/>
+        </w:numPr>
+      </w:pPr>
+      <w:r>
+        <w:t>using info and value counts</w:t>
+      </w:r>
+    </w:p>
+    <w:p>
+      <w:pPr>
+        <w:pStyle w:val="ListParagraph"/>
+        <w:numPr>
+          <w:ilvl w:val="0"/>
+          <w:numId w:val="4"/>
+        </w:numPr>
+      </w:pPr>
+      <w:r>
+        <w:t>Cleaning the data</w:t>
+      </w:r>
+    </w:p>
+    <w:p>
+      <w:pPr>
+        <w:pStyle w:val="ListParagraph"/>
+        <w:numPr>
+          <w:ilvl w:val="1"/>
+          <w:numId w:val="4"/>
+        </w:numPr>
+      </w:pPr>
+      <w:r>
+        <w:t>Changing column names</w:t>
+      </w:r>
+    </w:p>
+    <w:p>
+      <w:pPr>
+        <w:pStyle w:val="ListParagraph"/>
+        <w:numPr>
+          <w:ilvl w:val="1"/>
+          <w:numId w:val="4"/>
+        </w:numPr>
+      </w:pPr>
+      <w:r>
+        <w:t>Extracting data from strings in a column</w:t>
+      </w:r>
+    </w:p>
+    <w:p>
+      <w:pPr>
+        <w:pStyle w:val="ListParagraph"/>
+        <w:numPr>
+          <w:ilvl w:val="1"/>
+          <w:numId w:val="4"/>
+        </w:numPr>
+      </w:pPr>
+      <w:r>
+        <w:t>Creating Boolean Variables</w:t>
+      </w:r>
+    </w:p>
+    <w:p>
+      <w:pPr>
+        <w:pStyle w:val="ListParagraph"/>
+        <w:numPr>
+          <w:ilvl w:val="1"/>
+          <w:numId w:val="4"/>
+        </w:numPr>
+      </w:pPr>
+      <w:r>
+        <w:t>Creating Rankings from text</w:t>
+      </w:r>
+    </w:p>
+    <w:p>
+      <w:pPr>
+        <w:pStyle w:val="ListParagraph"/>
+        <w:ind w:left="1440"/>
+      </w:pPr>
+    </w:p>
+    <w:p>
+      <w:pPr>
+        <w:pStyle w:val="ListParagraph"/>
+        <w:numPr>
+          <w:ilvl w:val="0"/>
+          <w:numId w:val="4"/>
+        </w:numPr>
+      </w:pPr>
+      <w:r>
+        <w:t xml:space="preserve">Grouping </w:t>
+      </w:r>
+    </w:p>
+    <w:p>
+      <w:pPr>
+        <w:pStyle w:val="ListParagraph"/>
+        <w:numPr>
+          <w:ilvl w:val="1"/>
+          <w:numId w:val="4"/>
+        </w:numPr>
+      </w:pPr>
+    </w:p>
+    <w:p>
+      <w:r>
+        <w:lastRenderedPageBreak/>
+        <w:t>EXCEL BASED CALCULATIONS</w:t>
+      </w:r>
+    </w:p>
+    <w:p/>
+    <w:p>
+      <w:proofErr w:type="spellStart"/>
+      <w:r>
+        <w:t>Vlookup</w:t>
+      </w:r>
+      <w:proofErr w:type="spellEnd"/>
+    </w:p>
+    <w:p>
+      <w:r>
+        <w:t>Sum</w:t>
+      </w:r>
+    </w:p>
+    <w:p>
+      <w:r>
+        <w:t>Max, min</w:t>
+      </w:r>
+    </w:p>
+    <w:p>
+      <w:r>
+        <w:t>If (criteria, true, false, value)</w:t>
+      </w:r>
+    </w:p>
+    <w:p/>
+    <w:p>
+      <w:proofErr w:type="spellStart"/>
+      <w:r>
+        <w:t>Sumif</w:t>
+      </w:r>
+      <w:proofErr w:type="spellEnd"/>
+    </w:p>
+    <w:p>
+      <w:proofErr w:type="spellStart"/>
+      <w:r>
+        <w:t>Countif</w:t>
+      </w:r>
+      <w:proofErr w:type="spellEnd"/>
+    </w:p>
+    <w:p>
+      <w:r>
+        <w:t>And</w:t>
+      </w:r>
+    </w:p>
+    <w:p>
+      <w:r>
+        <w:t>OR</w:t>
+      </w:r>
+    </w:p>
+    <w:p>
+      <w:r>
+        <w:t>LEFT, RIGHT</w:t>
+      </w:r>
+    </w:p>
+    <w:p>
+      <w:r>
+        <w:t>Concatenation</w:t>
+      </w:r>
+    </w:p>
+    <w:p>
+      <w:r>
+        <w:t>Round</w:t>
+      </w:r>
+    </w:p>
+    <w:p>
+      <w:r>
+        <w:t>Proper(capitalize)</w:t>
+      </w:r>
+    </w:p>
+    <w:p>
+      <w:r>
+        <w:t>TRIM</w:t>
+      </w:r>
+    </w:p>
+    <w:p>
+      <w:r>
+        <w:t>Customized Mi</w:t>
+      </w:r>
+      <w:r>
+        <w:t xml:space="preserve"> </w:t>
+      </w:r>
+      <w:r>
+        <w:t xml:space="preserve">n, Max = </w:t>
+      </w:r>
+      <w:proofErr w:type="spellStart"/>
+      <w:r>
+        <w:t>extracet</w:t>
+      </w:r>
+      <w:proofErr w:type="spellEnd"/>
+      <w:r>
+        <w:t xml:space="preserve"> customized min, max values from the selected set of cells </w:t>
+      </w:r>
+      <w:proofErr w:type="gramStart"/>
+      <w:r>
+        <w:t>()get</w:t>
+      </w:r>
+      <w:proofErr w:type="gramEnd"/>
+      <w:r>
+        <w:t xml:space="preserve"> fifth highest amount large data pool)</w:t>
+      </w:r>
+    </w:p>
+    <w:p>
+      <w:r>
+        <w:t>Choose</w:t>
+      </w:r>
+    </w:p>
+    <w:p>
+      <w:proofErr w:type="spellStart"/>
+      <w:r>
+        <w:t>Rept</w:t>
+      </w:r>
+      <w:proofErr w:type="spellEnd"/>
+      <w:r>
+        <w:t xml:space="preserve"> – how many times a character is in a cell</w:t>
+      </w:r>
+    </w:p>
+    <w:p>
+      <w:r>
+        <w:t>Type</w:t>
+      </w:r>
+    </w:p>
+    <w:p>
+      <w:proofErr w:type="spellStart"/>
+      <w:r>
+        <w:t>Randbetween</w:t>
+      </w:r>
+      <w:proofErr w:type="spellEnd"/>
+    </w:p>
+    <w:p>
+      <w:r>
+        <w:t>Convert – unit conversion</w:t>
+      </w:r>
+    </w:p>
+    <w:p>
+      <w:r>
+        <w:t>PV</w:t>
+      </w:r>
+    </w:p>
+    <w:p>
+      <w:proofErr w:type="spellStart"/>
+      <w:r>
+        <w:t>Timeunctions</w:t>
+      </w:r>
+      <w:proofErr w:type="spellEnd"/>
+      <w:r>
+        <w:t xml:space="preserve"> </w:t>
+      </w:r>
+      <w:proofErr w:type="spellStart"/>
+      <w:r>
+        <w:t>weeknum</w:t>
+      </w:r>
+      <w:proofErr w:type="spellEnd"/>
+      <w:r>
+        <w:t xml:space="preserve">, workday, </w:t>
+      </w:r>
+      <w:proofErr w:type="spellStart"/>
+      <w:r>
+        <w:t>networkdays</w:t>
+      </w:r>
+      <w:proofErr w:type="spellEnd"/>
+      <w:r>
+        <w:t xml:space="preserve">, </w:t>
+      </w:r>
+      <w:proofErr w:type="spellStart"/>
+      <w:r>
+        <w:t>yearfrac</w:t>
+      </w:r>
+      <w:proofErr w:type="spellEnd"/>
+      <w:r>
+        <w:t xml:space="preserve">, </w:t>
+      </w:r>
+      <w:proofErr w:type="spellStart"/>
+      <w:r>
+        <w:t>edate</w:t>
+      </w:r>
+      <w:proofErr w:type="spellEnd"/>
+    </w:p>
+    <w:p>
+      <w:proofErr w:type="spellStart"/>
+      <w:r>
+        <w:t>Sumproduct</w:t>
+      </w:r>
+      <w:proofErr w:type="spellEnd"/>
+    </w:p>
+    <w:p>
+      <w:r>
+        <w:t>Index match</w:t>
+      </w:r>
+    </w:p>
+    <w:p>
+      <w:proofErr w:type="spellStart"/>
+      <w:r>
+        <w:t>Vlookup</w:t>
+      </w:r>
+      <w:proofErr w:type="spellEnd"/>
+    </w:p>
+    <w:p>
+      <w:r>
+        <w:t>Pivot</w:t>
+      </w:r>
+    </w:p>
+    <w:p>
+      <w:r>
+        <w:t>Sort</w:t>
+      </w:r>
+    </w:p>
+    <w:p/>
+    <w:p>
+      <w:r>
+        <w:t>## Objectives</w:t>
+      </w:r>
+      <w:r>
+        <w:t xml:space="preserve"> from Moses</w:t>
+      </w:r>
+    </w:p>
+    <w:p/>
+    <w:p>
+      <w:r>
+        <w:t>* Create `Series` and `</w:t>
+      </w:r>
+      <w:proofErr w:type="spellStart"/>
+      <w:r>
+        <w:t>DataFrame`s</w:t>
+      </w:r>
+      <w:proofErr w:type="spellEnd"/>
+      <w:r>
+        <w:t xml:space="preserve"> from Python data types. </w:t>
+      </w:r>
+    </w:p>
+    <w:p>
+      <w:r>
+        <w:t>* Create `</w:t>
+      </w:r>
+      <w:proofErr w:type="spellStart"/>
+      <w:r>
+        <w:t>DataFrame`s</w:t>
+      </w:r>
+      <w:proofErr w:type="spellEnd"/>
+      <w:r>
+        <w:t xml:space="preserve"> from on disk data.</w:t>
+      </w:r>
+    </w:p>
+    <w:p>
+      <w:r>
+        <w:t>* Index and Slice `pandas` objects.</w:t>
+      </w:r>
+    </w:p>
+    <w:p>
+      <w:r>
+        <w:t>* Aggregate data in `</w:t>
+      </w:r>
+      <w:proofErr w:type="spellStart"/>
+      <w:r>
+        <w:t>DataFrame`s</w:t>
+      </w:r>
+      <w:proofErr w:type="spellEnd"/>
+      <w:r>
+        <w:t>.</w:t>
+      </w:r>
+    </w:p>
+    <w:p>
+      <w:r>
+        <w:t>* Join multiple `</w:t>
+      </w:r>
+      <w:proofErr w:type="spellStart"/>
+      <w:r>
+        <w:t>DataFrame`s</w:t>
+      </w:r>
+      <w:proofErr w:type="spellEnd"/>
+      <w:r>
+        <w:t>.</w:t>
+      </w:r>
+    </w:p>
+    <w:p/>
+    <w:p>
+      <w:r>
+        <w:t>CREATING DATES IS EASY!!!!</w:t>
+      </w:r>
+    </w:p>
+    <w:p>
+      <w:r>
+        <w:t>df['h'] = abs(df['a'</w:t>
+      </w:r>
+      <w:proofErr w:type="gramStart"/>
+      <w:r>
+        <w:t>])*</w:t>
+      </w:r>
+      <w:proofErr w:type="gramEnd"/>
+      <w:r>
+        <w:t>*df['b']</w:t>
+      </w:r>
+    </w:p>
+    <w:p/>
+    <w:p>
+      <w:r>
+        <w:t>mask = df[‘a’] &lt;= 5</w:t>
+      </w:r>
+    </w:p>
+    <w:p>
+      <w:r>
+        <w:t>df[mask]</w:t>
+      </w:r>
+    </w:p>
+    <w:p/>
+    <w:p>
+      <w:r>
+        <w:t>df[(df[‘A’] &gt;= 0) &amp; (df[‘b</w:t>
+      </w:r>
+      <w:proofErr w:type="gramStart"/>
+      <w:r>
+        <w:t>’]=</w:t>
+      </w:r>
+      <w:proofErr w:type="gramEnd"/>
+      <w:r>
+        <w:t>=’Thursday’)]</w:t>
+      </w:r>
+    </w:p>
+    <w:p/>
+    <w:p>
+      <w:proofErr w:type="spellStart"/>
+      <w:proofErr w:type="gramStart"/>
+      <w:r>
+        <w:t>df.sort</w:t>
+      </w:r>
+      <w:proofErr w:type="gramEnd"/>
+      <w:r>
+        <w:t>_values</w:t>
+      </w:r>
+      <w:proofErr w:type="spellEnd"/>
+      <w:r>
+        <w:t>(‘A).</w:t>
+      </w:r>
+      <w:proofErr w:type="spellStart"/>
+      <w:r>
+        <w:t>reset_index</w:t>
+      </w:r>
+      <w:proofErr w:type="spellEnd"/>
+      <w:r>
+        <w:t>()</w:t>
+      </w:r>
+    </w:p>
+    <w:p/>
+    <w:p>
+      <w:r>
+        <w:t xml:space="preserve">g = </w:t>
+      </w:r>
+      <w:proofErr w:type="spellStart"/>
+      <w:proofErr w:type="gramStart"/>
+      <w:r>
+        <w:t>df.groupby</w:t>
+      </w:r>
+      <w:proofErr w:type="spellEnd"/>
+      <w:proofErr w:type="gramEnd"/>
+      <w:r>
+        <w:t>(‘A’)</w:t>
+      </w:r>
+    </w:p>
+    <w:p>
+      <w:proofErr w:type="spellStart"/>
+      <w:r>
+        <w:t>g.max</w:t>
+      </w:r>
+      <w:proofErr w:type="spellEnd"/>
+      <w:proofErr w:type="gramStart"/>
+      <w:r>
+        <w:t>()[</w:t>
+      </w:r>
+      <w:proofErr w:type="gramEnd"/>
+      <w:r>
+        <w:t>‘density’]</w:t>
+      </w:r>
+    </w:p>
+    <w:p>
+      <w:proofErr w:type="spellStart"/>
+      <w:r>
+        <w:t>miss_val_df</w:t>
+      </w:r>
+      <w:proofErr w:type="spellEnd"/>
+      <w:r>
+        <w:t>['b</w:t>
+      </w:r>
+      <w:proofErr w:type="gramStart"/>
+      <w:r>
+        <w:t>'][</w:t>
+      </w:r>
+      <w:proofErr w:type="gramEnd"/>
+      <w:r>
+        <w:t>'foo'] =</w:t>
+      </w:r>
+      <w:proofErr w:type="spellStart"/>
+      <w:r>
+        <w:t>np.nan</w:t>
+      </w:r>
+      <w:proofErr w:type="spellEnd"/>
+    </w:p>
+    <w:p/>
+    <w:p/>
+    <w:p>
+      <w:r>
+        <w:t xml:space="preserve">merge1 = </w:t>
+      </w:r>
+      <w:proofErr w:type="spellStart"/>
+      <w:proofErr w:type="gramStart"/>
+      <w:r>
+        <w:t>pd.DataFrame</w:t>
+      </w:r>
+      <w:proofErr w:type="spellEnd"/>
+      <w:proofErr w:type="gramEnd"/>
+      <w:r>
+        <w:t>(</w:t>
+      </w:r>
+    </w:p>
+    <w:p>
+      <w:r>
+        <w:t xml:space="preserve">    [[1, 2, 3], [4, 3, 6]], </w:t>
+      </w:r>
+    </w:p>
+    <w:p>
+      <w:r>
+        <w:t xml:space="preserve">    columns</w:t>
+      </w:r>
+      <w:proofErr w:type="gramStart"/>
+      <w:r>
+        <w:t>=[</w:t>
+      </w:r>
+      <w:proofErr w:type="gramEnd"/>
+      <w:r>
+        <w:t>'a', 'b', 'c'])</w:t>
+      </w:r>
+    </w:p>
+    <w:p/>
+    <w:p>
+      <w:r>
+        <w:t xml:space="preserve">merge2 = </w:t>
+      </w:r>
+      <w:proofErr w:type="spellStart"/>
+      <w:proofErr w:type="gramStart"/>
+      <w:r>
+        <w:t>pd.DataFrame</w:t>
+      </w:r>
+      <w:proofErr w:type="spellEnd"/>
+      <w:proofErr w:type="gramEnd"/>
+      <w:r>
+        <w:t>(</w:t>
+      </w:r>
+    </w:p>
+    <w:p>
+      <w:r>
+        <w:t xml:space="preserve">    [[1, 2, 3], [4, 3, 6]], </w:t>
+      </w:r>
+    </w:p>
+    <w:p>
+      <w:r>
+        <w:t xml:space="preserve">    columns</w:t>
+      </w:r>
+      <w:proofErr w:type="gramStart"/>
+      <w:r>
+        <w:t>=[</w:t>
+      </w:r>
+      <w:proofErr w:type="gramEnd"/>
+      <w:r>
+        <w:t>'z', 'b', 'y'])</w:t>
+      </w:r>
+    </w:p>
+    <w:p/>
+    <w:p>
+      <w:r>
+        <w:t>merge1</w:t>
+      </w:r>
+    </w:p>
+    <w:p/>
+    <w:p>
+      <w:proofErr w:type="spellStart"/>
+      <w:r>
+        <w:t>merged_df</w:t>
+      </w:r>
+      <w:proofErr w:type="spellEnd"/>
+      <w:r>
+        <w:t xml:space="preserve"> = merge1.merge(merge2, how='inner')</w:t>
+      </w:r>
+    </w:p>
+    <w:p/>
+    <w:p>
+      <w:r>
+        <w:t xml:space="preserve">df1 = </w:t>
+      </w:r>
+      <w:proofErr w:type="spellStart"/>
+      <w:proofErr w:type="gramStart"/>
+      <w:r>
+        <w:t>pd.DataFrame</w:t>
+      </w:r>
+      <w:proofErr w:type="spellEnd"/>
+      <w:proofErr w:type="gramEnd"/>
+      <w:r>
+        <w:t>(</w:t>
+      </w:r>
+    </w:p>
+    <w:p>
+      <w:r>
+        <w:t xml:space="preserve">    {'Col1': </w:t>
+      </w:r>
+      <w:proofErr w:type="gramStart"/>
+      <w:r>
+        <w:t>range(</w:t>
+      </w:r>
+      <w:proofErr w:type="gramEnd"/>
+      <w:r>
+        <w:t>5), 'Col2': range(5), 'Col3': range(5)})</w:t>
+      </w:r>
+    </w:p>
+    <w:p>
+      <w:r>
+        <w:t xml:space="preserve">df2 = </w:t>
+      </w:r>
+      <w:proofErr w:type="spellStart"/>
+      <w:proofErr w:type="gramStart"/>
+      <w:r>
+        <w:t>pd.DataFrame</w:t>
+      </w:r>
+      <w:proofErr w:type="spellEnd"/>
+      <w:proofErr w:type="gramEnd"/>
+      <w:r>
+        <w:t>(</w:t>
+      </w:r>
+    </w:p>
+    <w:p>
+      <w:r>
+        <w:t xml:space="preserve">    {'Col1': </w:t>
+      </w:r>
+      <w:proofErr w:type="gramStart"/>
+      <w:r>
+        <w:t>range(</w:t>
+      </w:r>
+      <w:proofErr w:type="gramEnd"/>
+      <w:r>
+        <w:t>5), 'Col2': range(5), 'Col4': range(5)},</w:t>
+      </w:r>
+    </w:p>
+    <w:p>
+      <w:r>
+        <w:t xml:space="preserve">    index=</w:t>
+      </w:r>
+      <w:proofErr w:type="gramStart"/>
+      <w:r>
+        <w:t>range(</w:t>
+      </w:r>
+      <w:proofErr w:type="gramEnd"/>
+      <w:r>
+        <w:t>5, 10))</w:t>
+      </w:r>
+    </w:p>
+    <w:p/>
+    <w:p>
+      <w:proofErr w:type="spellStart"/>
+      <w:proofErr w:type="gramStart"/>
+      <w:r>
+        <w:t>pd.concat</w:t>
+      </w:r>
+      <w:proofErr w:type="spellEnd"/>
+      <w:proofErr w:type="gramEnd"/>
+      <w:r>
+        <w:t>([df1, df2], axis=0)</w:t>
+      </w:r>
+    </w:p>
+    <w:p/>
+    <w:p>
+      <w:proofErr w:type="spellStart"/>
+      <w:proofErr w:type="gramStart"/>
+      <w:r>
+        <w:t>pd.concat</w:t>
+      </w:r>
+      <w:proofErr w:type="spellEnd"/>
+      <w:proofErr w:type="gramEnd"/>
+      <w:r>
+        <w:t>([df1, df2], join='outer', axis=1)</w:t>
+      </w:r>
+    </w:p>
+    <w:p/>
+    <w:p>
+      <w:proofErr w:type="spellStart"/>
+      <w:proofErr w:type="gramStart"/>
+      <w:r>
+        <w:t>pd.crosstab</w:t>
+      </w:r>
+      <w:proofErr w:type="spellEnd"/>
+      <w:proofErr w:type="gramEnd"/>
+      <w:r>
+        <w:t>(df['Outlook'], df['Result'])</w:t>
+      </w:r>
+    </w:p>
+    <w:p/>
+    <w:p>
+      <w:proofErr w:type="spellStart"/>
+      <w:proofErr w:type="gramStart"/>
+      <w:r>
+        <w:t>df.hist</w:t>
+      </w:r>
+      <w:proofErr w:type="spellEnd"/>
+      <w:proofErr w:type="gramEnd"/>
+      <w:r>
+        <w:t>()</w:t>
+      </w:r>
+    </w:p>
+    <w:p/>
+    <w:p>
+      <w:r>
+        <w:t xml:space="preserve"># Note we can also group by </w:t>
+      </w:r>
+      <w:proofErr w:type="spellStart"/>
+      <w:r>
+        <w:t>multilple</w:t>
+      </w:r>
+      <w:proofErr w:type="spellEnd"/>
+      <w:r>
+        <w:t xml:space="preserve"> columns by passing them in in a list. It will group by </w:t>
+      </w:r>
+    </w:p>
+    <w:p>
+      <w:r>
+        <w:t xml:space="preserve"># the first column passed in first, and then the second after that (i.e. it will group by </w:t>
+      </w:r>
+    </w:p>
+    <w:p>
+      <w:r>
+        <w:t xml:space="preserve"># the second within the group by of the first). </w:t>
+      </w:r>
+    </w:p>
+    <w:p>
+      <w:r>
+        <w:t xml:space="preserve">df2 = </w:t>
+      </w:r>
+      <w:proofErr w:type="spellStart"/>
+      <w:proofErr w:type="gramStart"/>
+      <w:r>
+        <w:t>df.groupby</w:t>
+      </w:r>
+      <w:proofErr w:type="spellEnd"/>
+      <w:proofErr w:type="gramEnd"/>
+      <w:r>
+        <w:t>(['pH', 'quality']).count()['chlorides']</w:t>
+      </w:r>
+    </w:p>
+    <w:p/>
+    <w:p/>
+    <w:p>
+      <w:r>
         <w:t>PART 2: A Real Example</w:t>
       </w:r>
     </w:p>
@@ -359,6 +1224,7 @@
         </w:numPr>
       </w:pPr>
       <w:r>
+        <w:lastRenderedPageBreak/>
         <w:t>Exploring large data sets</w:t>
       </w:r>
     </w:p>
@@ -875,16 +1741,776 @@
     </w:p>
     <w:p>
       <w:r>
+        <w:t xml:space="preserve">               df['Result'].</w:t>
+      </w:r>
+      <w:proofErr w:type="spellStart"/>
+      <w:r>
+        <w:t>value_</w:t>
+      </w:r>
+      <w:proofErr w:type="gramStart"/>
+      <w:r>
+        <w:t>counts</w:t>
+      </w:r>
+      <w:proofErr w:type="spellEnd"/>
+      <w:r>
+        <w:t>(</w:t>
+      </w:r>
+      <w:proofErr w:type="gramEnd"/>
+      <w:r>
+        <w:t>)] ).T #glue '</w:t>
+      </w:r>
+      <w:proofErr w:type="spellStart"/>
+      <w:r>
+        <w:t>em</w:t>
+      </w:r>
+      <w:proofErr w:type="spellEnd"/>
+      <w:r>
+        <w:t xml:space="preserve"> together'</w:t>
+      </w:r>
+    </w:p>
+    <w:p>
+      <w:r>
+        <w:t xml:space="preserve">               </w:t>
+      </w:r>
+    </w:p>
+    <w:p/>
+    <w:p>
+      <w:r>
+        <w:t xml:space="preserve"># crosstab </w:t>
+      </w:r>
+      <w:proofErr w:type="spellStart"/>
+      <w:r>
+        <w:t>etc</w:t>
+      </w:r>
+      <w:proofErr w:type="spellEnd"/>
+    </w:p>
+    <w:p/>
+    <w:p>
+      <w:r>
+        <w:t># plotting values</w:t>
+      </w:r>
+    </w:p>
+    <w:p>
+      <w:proofErr w:type="gramStart"/>
+      <w:r>
+        <w:t>df.[</w:t>
+      </w:r>
+      <w:proofErr w:type="gramEnd"/>
+      <w:r>
+        <w:t>['col A', '</w:t>
+      </w:r>
+      <w:proofErr w:type="spellStart"/>
+      <w:r>
+        <w:t>col_b</w:t>
+      </w:r>
+      <w:proofErr w:type="spellEnd"/>
+      <w:r>
+        <w:t>']].plot(kind='box')</w:t>
+      </w:r>
+    </w:p>
+    <w:p/>
+    <w:p>
+      <w:proofErr w:type="spellStart"/>
+      <w:proofErr w:type="gramStart"/>
+      <w:r>
+        <w:t>df.hist</w:t>
+      </w:r>
+      <w:proofErr w:type="spellEnd"/>
+      <w:proofErr w:type="gramEnd"/>
+      <w:r>
+        <w:t>(['col A', '</w:t>
+      </w:r>
+      <w:proofErr w:type="spellStart"/>
+      <w:r>
+        <w:t>col_b</w:t>
+      </w:r>
+      <w:proofErr w:type="spellEnd"/>
+      <w:r>
+        <w:t>']], bins=5)</w:t>
+      </w:r>
+    </w:p>
+    <w:p/>
+    <w:p>
+      <w:proofErr w:type="spellStart"/>
+      <w:proofErr w:type="gramStart"/>
+      <w:r>
+        <w:t>df.plot</w:t>
+      </w:r>
+      <w:proofErr w:type="spellEnd"/>
+      <w:proofErr w:type="gramEnd"/>
+      <w:r>
+        <w:t>('Temperature', 'Humidity', kind='scatter');</w:t>
+      </w:r>
+    </w:p>
+    <w:p/>
+    <w:p>
+      <w:r>
+        <w:t># we can iterate through the groups with the same Outlook</w:t>
+      </w:r>
+    </w:p>
+    <w:p>
+      <w:r>
+        <w:t>groups=</w:t>
+      </w:r>
+      <w:proofErr w:type="spellStart"/>
+      <w:proofErr w:type="gramStart"/>
+      <w:r>
+        <w:t>df.groupby</w:t>
+      </w:r>
+      <w:proofErr w:type="spellEnd"/>
+      <w:proofErr w:type="gramEnd"/>
+      <w:r>
+        <w:t>('Outlook')</w:t>
+      </w:r>
+    </w:p>
+    <w:p>
+      <w:r>
+        <w:t>for name, group in groups:</w:t>
+      </w:r>
+    </w:p>
+    <w:p>
+      <w:r>
+        <w:t xml:space="preserve">    print(name)</w:t>
+      </w:r>
+    </w:p>
+    <w:p>
+      <w:r>
+        <w:t xml:space="preserve">    </w:t>
+      </w:r>
+    </w:p>
+    <w:p/>
+    <w:p>
+      <w:r>
+        <w:t># we can plot multiple times on the same plot, so let's use this group iteration</w:t>
+      </w:r>
+    </w:p>
+    <w:p>
+      <w:r>
+        <w:t># to make three overlapping scatter plots:</w:t>
+      </w:r>
+    </w:p>
+    <w:p>
+      <w:r>
+        <w:t xml:space="preserve">fig, ax = </w:t>
+      </w:r>
+      <w:proofErr w:type="spellStart"/>
+      <w:proofErr w:type="gramStart"/>
+      <w:r>
+        <w:t>plt.subplots</w:t>
+      </w:r>
+      <w:proofErr w:type="spellEnd"/>
+      <w:proofErr w:type="gramEnd"/>
+      <w:r>
+        <w:t>()</w:t>
+      </w:r>
+    </w:p>
+    <w:p/>
+    <w:p>
+      <w:proofErr w:type="spellStart"/>
+      <w:proofErr w:type="gramStart"/>
+      <w:r>
+        <w:t>ax.margins</w:t>
+      </w:r>
+      <w:proofErr w:type="spellEnd"/>
+      <w:proofErr w:type="gramEnd"/>
+      <w:r>
+        <w:t>(0.05)</w:t>
+      </w:r>
+    </w:p>
+    <w:p>
+      <w:r>
+        <w:t>for name, group in groups:</w:t>
+      </w:r>
+    </w:p>
+    <w:p>
+      <w:r>
+        <w:t xml:space="preserve">    </w:t>
+      </w:r>
+      <w:proofErr w:type="spellStart"/>
+      <w:proofErr w:type="gramStart"/>
+      <w:r>
+        <w:t>ax.plot</w:t>
+      </w:r>
+      <w:proofErr w:type="spellEnd"/>
+      <w:proofErr w:type="gramEnd"/>
+      <w:r>
+        <w:t>(</w:t>
+      </w:r>
+      <w:proofErr w:type="spellStart"/>
+      <w:r>
+        <w:t>group.Temperature</w:t>
+      </w:r>
+      <w:proofErr w:type="spellEnd"/>
+      <w:r>
+        <w:t xml:space="preserve">, </w:t>
+      </w:r>
+      <w:proofErr w:type="spellStart"/>
+      <w:r>
+        <w:t>group.Humidity</w:t>
+      </w:r>
+      <w:proofErr w:type="spellEnd"/>
+      <w:r>
+        <w:t xml:space="preserve">, marker='o', </w:t>
+      </w:r>
+      <w:proofErr w:type="spellStart"/>
+      <w:r>
+        <w:t>linestyle</w:t>
+      </w:r>
+      <w:proofErr w:type="spellEnd"/>
+      <w:r>
+        <w:t xml:space="preserve">='', </w:t>
+      </w:r>
+      <w:proofErr w:type="spellStart"/>
+      <w:r>
+        <w:t>ms</w:t>
+      </w:r>
+      <w:proofErr w:type="spellEnd"/>
+      <w:r>
+        <w:t>=12, label=name)</w:t>
+      </w:r>
+    </w:p>
+    <w:p>
+      <w:proofErr w:type="spellStart"/>
+      <w:proofErr w:type="gramStart"/>
+      <w:r>
+        <w:t>ax.legend</w:t>
+      </w:r>
+      <w:proofErr w:type="spellEnd"/>
+      <w:proofErr w:type="gramEnd"/>
+      <w:r>
+        <w:t>(</w:t>
+      </w:r>
+      <w:proofErr w:type="spellStart"/>
+      <w:r>
+        <w:t>numpoints</w:t>
+      </w:r>
+      <w:proofErr w:type="spellEnd"/>
+      <w:r>
+        <w:t>=1, loc='lower right')</w:t>
+      </w:r>
+    </w:p>
+    <w:p/>
+    <w:p>
+      <w:proofErr w:type="spellStart"/>
+      <w:proofErr w:type="gramStart"/>
+      <w:r>
+        <w:t>plt.show</w:t>
+      </w:r>
+      <w:proofErr w:type="spellEnd"/>
+      <w:proofErr w:type="gramEnd"/>
+      <w:r>
+        <w:t>()</w:t>
+      </w:r>
+    </w:p>
+    <w:p/>
+    <w:p/>
+    <w:p/>
+    <w:p>
+      <w:proofErr w:type="spellStart"/>
+      <w:r>
+        <w:t>time_index</w:t>
+      </w:r>
+      <w:proofErr w:type="spellEnd"/>
+      <w:r>
+        <w:t xml:space="preserve"> = </w:t>
+      </w:r>
+      <w:proofErr w:type="spellStart"/>
+      <w:proofErr w:type="gramStart"/>
+      <w:r>
+        <w:t>pd.date</w:t>
+      </w:r>
+      <w:proofErr w:type="gramEnd"/>
+      <w:r>
+        <w:t>_range</w:t>
+      </w:r>
+      <w:proofErr w:type="spellEnd"/>
+      <w:r>
+        <w:t xml:space="preserve">('2015-01-01', '2017-01-01', </w:t>
+      </w:r>
+      <w:proofErr w:type="spellStart"/>
+      <w:r>
+        <w:t>freq</w:t>
+      </w:r>
+      <w:proofErr w:type="spellEnd"/>
+      <w:r>
+        <w:t>='m')</w:t>
+      </w:r>
+    </w:p>
+    <w:p/>
+    <w:p>
+      <w:r>
+        <w:t xml:space="preserve">df = </w:t>
+      </w:r>
+      <w:proofErr w:type="spellStart"/>
+      <w:proofErr w:type="gramStart"/>
+      <w:r>
+        <w:t>df.DataFrame</w:t>
+      </w:r>
+      <w:proofErr w:type="spellEnd"/>
+      <w:proofErr w:type="gramEnd"/>
+      <w:r>
+        <w:t>(</w:t>
+      </w:r>
+      <w:proofErr w:type="spellStart"/>
+      <w:r>
+        <w:t>np.random.randn</w:t>
+      </w:r>
+      <w:proofErr w:type="spellEnd"/>
+      <w:r>
+        <w:t>(30,5), index=</w:t>
+      </w:r>
+      <w:proofErr w:type="spellStart"/>
+      <w:r>
+        <w:t>time_index</w:t>
+      </w:r>
+      <w:proofErr w:type="spellEnd"/>
+      <w:r>
+        <w:t>)</w:t>
+      </w:r>
+    </w:p>
+    <w:p/>
+    <w:p>
+      <w:proofErr w:type="spellStart"/>
+      <w:r>
+        <w:t>list_months</w:t>
+      </w:r>
+      <w:proofErr w:type="spellEnd"/>
+      <w:r>
+        <w:t xml:space="preserve"> = ['Jan', 'Feb', 'Mar' ...]</w:t>
+      </w:r>
+    </w:p>
+    <w:p/>
+    <w:p>
+      <w:r>
+        <w:t xml:space="preserve">df['Month'] = </w:t>
+      </w:r>
+      <w:proofErr w:type="spellStart"/>
+      <w:r>
+        <w:t>list_months</w:t>
+      </w:r>
+      <w:proofErr w:type="spellEnd"/>
+      <w:r>
+        <w:t xml:space="preserve"> * 5</w:t>
+      </w:r>
+    </w:p>
+    <w:p/>
+    <w:p>
+      <w:r>
+        <w:t>#### set index</w:t>
+      </w:r>
+    </w:p>
+    <w:p>
+      <w:proofErr w:type="gramStart"/>
+      <w:r>
+        <w:t>df.info(</w:t>
+      </w:r>
+      <w:proofErr w:type="gramEnd"/>
+      <w:r>
+        <w:t xml:space="preserve">)  # will return list of column names, their type (int, </w:t>
+      </w:r>
+      <w:proofErr w:type="spellStart"/>
+      <w:r>
+        <w:t>obect</w:t>
+      </w:r>
+      <w:proofErr w:type="spellEnd"/>
+      <w:r>
+        <w:t xml:space="preserve"> or float)</w:t>
+      </w:r>
+    </w:p>
+    <w:p>
+      <w:proofErr w:type="spellStart"/>
+      <w:proofErr w:type="gramStart"/>
+      <w:r>
+        <w:t>df.describe</w:t>
+      </w:r>
+      <w:proofErr w:type="spellEnd"/>
+      <w:proofErr w:type="gramEnd"/>
+      <w:r>
+        <w:t>()  # will return count and distribution information about the data for entire dataset</w:t>
+      </w:r>
+    </w:p>
+    <w:p>
+      <w:r>
+        <w:t>df['A'</w:t>
+      </w:r>
+      <w:proofErr w:type="gramStart"/>
+      <w:r>
+        <w:t>].describe</w:t>
+      </w:r>
+      <w:proofErr w:type="gramEnd"/>
+      <w:r>
+        <w:t xml:space="preserve">() # will return count and </w:t>
+      </w:r>
+      <w:proofErr w:type="spellStart"/>
+      <w:r>
+        <w:t>distrib</w:t>
+      </w:r>
+      <w:proofErr w:type="spellEnd"/>
+      <w:r>
+        <w:t>. info for column A</w:t>
+      </w:r>
+    </w:p>
+    <w:p/>
+    <w:p>
+      <w:proofErr w:type="spellStart"/>
+      <w:proofErr w:type="gramStart"/>
+      <w:r>
+        <w:t>df.head</w:t>
+      </w:r>
+      <w:proofErr w:type="spellEnd"/>
+      <w:proofErr w:type="gramEnd"/>
+      <w:r>
+        <w:t xml:space="preserve">() # prints the </w:t>
+      </w:r>
+      <w:proofErr w:type="spellStart"/>
+      <w:r>
+        <w:t>firtst</w:t>
+      </w:r>
+      <w:proofErr w:type="spellEnd"/>
+      <w:r>
+        <w:t xml:space="preserve"> 5 rows of the dataframe</w:t>
+      </w:r>
+    </w:p>
+    <w:p>
+      <w:proofErr w:type="spellStart"/>
+      <w:proofErr w:type="gramStart"/>
+      <w:r>
+        <w:t>df.head</w:t>
+      </w:r>
+      <w:proofErr w:type="spellEnd"/>
+      <w:proofErr w:type="gramEnd"/>
+      <w:r>
+        <w:t>(20) #prints out the first 20 lines of code</w:t>
+      </w:r>
+    </w:p>
+    <w:p>
+      <w:proofErr w:type="spellStart"/>
+      <w:proofErr w:type="gramStart"/>
+      <w:r>
+        <w:t>df.tail</w:t>
+      </w:r>
+      <w:proofErr w:type="spellEnd"/>
+      <w:proofErr w:type="gramEnd"/>
+      <w:r>
+        <w:t>() #prints out the last 5 lines (can also be used to get more)</w:t>
+      </w:r>
+    </w:p>
+    <w:p/>
+    <w:p>
+      <w:r>
+        <w:t xml:space="preserve"># using ATTRIBUTES of </w:t>
+      </w:r>
+      <w:proofErr w:type="spellStart"/>
+      <w:r>
+        <w:t>DataFrame</w:t>
+      </w:r>
+      <w:proofErr w:type="spellEnd"/>
+      <w:r>
+        <w:t xml:space="preserve"> (versus methods)</w:t>
+      </w:r>
+    </w:p>
+    <w:p>
+      <w:proofErr w:type="spellStart"/>
+      <w:proofErr w:type="gramStart"/>
+      <w:r>
+        <w:t>df.shape</w:t>
+      </w:r>
+      <w:proofErr w:type="spellEnd"/>
+      <w:proofErr w:type="gramEnd"/>
+      <w:r>
+        <w:t xml:space="preserve"> #returns a tuple with number of rows and number of columns in the dataframe</w:t>
+      </w:r>
+    </w:p>
+    <w:p/>
+    <w:p>
+      <w:proofErr w:type="spellStart"/>
+      <w:r>
+        <w:t>all_this_col</w:t>
+      </w:r>
+      <w:proofErr w:type="spellEnd"/>
+      <w:r>
+        <w:t xml:space="preserve"> = df['</w:t>
+      </w:r>
+      <w:proofErr w:type="spellStart"/>
+      <w:r>
+        <w:t>this_col</w:t>
+      </w:r>
+      <w:proofErr w:type="spellEnd"/>
+      <w:r>
+        <w:t>'</w:t>
+      </w:r>
+      <w:proofErr w:type="gramStart"/>
+      <w:r>
+        <w:t>].unique</w:t>
+      </w:r>
+      <w:proofErr w:type="gramEnd"/>
+    </w:p>
+    <w:p>
+      <w:proofErr w:type="gramStart"/>
+      <w:r>
+        <w:t>print(</w:t>
+      </w:r>
+      <w:proofErr w:type="gramEnd"/>
+      <w:r>
+        <w:t>"</w:t>
+      </w:r>
+      <w:proofErr w:type="spellStart"/>
+      <w:r>
+        <w:t>this_col</w:t>
+      </w:r>
+      <w:proofErr w:type="spellEnd"/>
+      <w:r>
+        <w:t xml:space="preserve"> has the following unique entries: ", </w:t>
+      </w:r>
+      <w:proofErr w:type="spellStart"/>
+      <w:r>
+        <w:t>all_this_col</w:t>
+      </w:r>
+      <w:proofErr w:type="spellEnd"/>
+      <w:r>
+        <w:t>)</w:t>
+      </w:r>
+    </w:p>
+    <w:p/>
+    <w:p>
+      <w:r>
+        <w:t>df['</w:t>
+      </w:r>
+      <w:proofErr w:type="spellStart"/>
+      <w:r>
+        <w:t>categorical_column</w:t>
+      </w:r>
+      <w:proofErr w:type="spellEnd"/>
+      <w:r>
+        <w:t>'].</w:t>
+      </w:r>
+      <w:proofErr w:type="spellStart"/>
+      <w:r>
+        <w:t>value_</w:t>
+      </w:r>
+      <w:proofErr w:type="gramStart"/>
+      <w:r>
+        <w:t>counts</w:t>
+      </w:r>
+      <w:proofErr w:type="spellEnd"/>
+      <w:r>
+        <w:t>(</w:t>
+      </w:r>
+      <w:proofErr w:type="gramEnd"/>
+      <w:r>
+        <w:t xml:space="preserve">) </w:t>
+      </w:r>
+    </w:p>
+    <w:p>
+      <w:r>
+        <w:t># to look at two columns and compare counts</w:t>
+      </w:r>
+    </w:p>
+    <w:p>
+      <w:proofErr w:type="spellStart"/>
+      <w:proofErr w:type="gramStart"/>
+      <w:r>
+        <w:t>pd.DataFrame</w:t>
+      </w:r>
+      <w:proofErr w:type="spellEnd"/>
+      <w:proofErr w:type="gramEnd"/>
+      <w:r>
+        <w:t>( [df['col_1'].</w:t>
+      </w:r>
+      <w:proofErr w:type="spellStart"/>
+      <w:r>
+        <w:t>value_counts</w:t>
+      </w:r>
+      <w:proofErr w:type="spellEnd"/>
+      <w:r>
+        <w:t xml:space="preserve">(), </w:t>
+      </w:r>
+    </w:p>
+    <w:p>
+      <w:r>
+        <w:t xml:space="preserve">               df['col_2'].</w:t>
+      </w:r>
+      <w:proofErr w:type="spellStart"/>
+      <w:r>
+        <w:t>value_</w:t>
+      </w:r>
+      <w:proofErr w:type="gramStart"/>
+      <w:r>
+        <w:t>counts</w:t>
+      </w:r>
+      <w:proofErr w:type="spellEnd"/>
+      <w:r>
+        <w:t>(</w:t>
+      </w:r>
+      <w:proofErr w:type="gramEnd"/>
+      <w:r>
+        <w:t>)]).T  #Note the .T glues them together</w:t>
+      </w:r>
+    </w:p>
+    <w:p/>
+    <w:p>
+      <w:r>
+        <w:t># to look at bivariate relationships between 2 variables</w:t>
+      </w:r>
+    </w:p>
+    <w:p>
+      <w:proofErr w:type="spellStart"/>
+      <w:proofErr w:type="gramStart"/>
+      <w:r>
+        <w:t>pd.crosstab</w:t>
+      </w:r>
+      <w:proofErr w:type="spellEnd"/>
+      <w:proofErr w:type="gramEnd"/>
+      <w:r>
+        <w:t>(df['col_1'], df['col_2'])</w:t>
+      </w:r>
+    </w:p>
+    <w:p>
+      <w:r>
+        <w:t># to get percentages in these relationships apply lambda function</w:t>
+      </w:r>
+    </w:p>
+    <w:p>
+      <w:r>
+        <w:t># if you want row-wise percentages</w:t>
+      </w:r>
+    </w:p>
+    <w:p>
+      <w:proofErr w:type="spellStart"/>
+      <w:proofErr w:type="gramStart"/>
+      <w:r>
+        <w:t>pd.crosstab</w:t>
+      </w:r>
+      <w:proofErr w:type="spellEnd"/>
+      <w:proofErr w:type="gramEnd"/>
+      <w:r>
+        <w:t>(df['col_1'], df['col_2']).apply(lambda r: r/</w:t>
+      </w:r>
+      <w:proofErr w:type="spellStart"/>
+      <w:r>
+        <w:t>r.sum</w:t>
+      </w:r>
+      <w:proofErr w:type="spellEnd"/>
+      <w:r>
+        <w:t>(), axis=1)</w:t>
+      </w:r>
+    </w:p>
+    <w:p>
+      <w:r>
+        <w:t>### if you want column-wise percentages</w:t>
+      </w:r>
+    </w:p>
+    <w:p>
+      <w:proofErr w:type="spellStart"/>
+      <w:proofErr w:type="gramStart"/>
+      <w:r>
+        <w:t>pd.crosstab</w:t>
+      </w:r>
+      <w:proofErr w:type="spellEnd"/>
+      <w:proofErr w:type="gramEnd"/>
+      <w:r>
+        <w:t>(df['col_1'], df['col_2']).apply(lambda c: c/</w:t>
+      </w:r>
+      <w:proofErr w:type="spellStart"/>
+      <w:r>
+        <w:t>c.sum</w:t>
+      </w:r>
+      <w:proofErr w:type="spellEnd"/>
+      <w:r>
+        <w:t>(), axis=0)</w:t>
+      </w:r>
+    </w:p>
+    <w:p/>
+    <w:p>
+      <w:r>
+        <w:t>### CHANGING COLUMN NAMES</w:t>
+      </w:r>
+    </w:p>
+    <w:p>
+      <w:r>
+        <w:t>### Change one column name</w:t>
+      </w:r>
+    </w:p>
+    <w:p>
+      <w:r>
+        <w:t xml:space="preserve">df2 = </w:t>
+      </w:r>
+      <w:proofErr w:type="spellStart"/>
+      <w:proofErr w:type="gramStart"/>
+      <w:r>
+        <w:t>df.rename</w:t>
+      </w:r>
+      <w:proofErr w:type="spellEnd"/>
+      <w:proofErr w:type="gramEnd"/>
+      <w:r>
+        <w:t>(columns= {'old_col_name_1': 'new_col_name_1'}) #this changes one column name and is a dictionary</w:t>
+      </w:r>
+    </w:p>
+    <w:p/>
+    <w:p>
+      <w:r>
+        <w:t>### Changing all column names</w:t>
+      </w:r>
+    </w:p>
+    <w:p>
+      <w:r>
+        <w:t>### can create a dictionary to change the names in one fell swoop</w:t>
+      </w:r>
+    </w:p>
+    <w:p>
+      <w:r>
         <w:lastRenderedPageBreak/>
-        <w:t xml:space="preserve">               df['Result'].</w:t>
-      </w:r>
-      <w:proofErr w:type="spellStart"/>
-      <w:r>
-        <w:t>value_</w:t>
-      </w:r>
-      <w:proofErr w:type="gramStart"/>
-      <w:r>
-        <w:t>counts</w:t>
+        <w:t>### to get column names in the dataframe, this is an attribute</w:t>
+      </w:r>
+    </w:p>
+    <w:p>
+      <w:proofErr w:type="spellStart"/>
+      <w:r>
+        <w:t>old_names</w:t>
+      </w:r>
+      <w:proofErr w:type="spellEnd"/>
+      <w:r>
+        <w:t xml:space="preserve"> = </w:t>
+      </w:r>
+      <w:proofErr w:type="spellStart"/>
+      <w:proofErr w:type="gramStart"/>
+      <w:r>
+        <w:t>df.columns</w:t>
+      </w:r>
+      <w:proofErr w:type="spellEnd"/>
+      <w:proofErr w:type="gramEnd"/>
+      <w:r>
+        <w:t xml:space="preserve">  #This is an attribute and not a method</w:t>
+      </w:r>
+    </w:p>
+    <w:p>
+      <w:proofErr w:type="spellStart"/>
+      <w:r>
+        <w:t>new_names</w:t>
+      </w:r>
+      <w:proofErr w:type="spellEnd"/>
+      <w:r>
+        <w:t xml:space="preserve"> = ['col_1_new_name', 'col_2_new_name', 'col_3_new_name'] #length must equal the same length as </w:t>
+      </w:r>
+      <w:proofErr w:type="spellStart"/>
+      <w:r>
+        <w:t>old_names</w:t>
+      </w:r>
+      <w:proofErr w:type="spellEnd"/>
+    </w:p>
+    <w:p>
+      <w:proofErr w:type="spellStart"/>
+      <w:r>
+        <w:t>name_change_dict</w:t>
+      </w:r>
+      <w:proofErr w:type="spellEnd"/>
+      <w:r>
+        <w:t xml:space="preserve"> = </w:t>
+      </w:r>
+      <w:proofErr w:type="spellStart"/>
+      <w:proofErr w:type="gramStart"/>
+      <w:r>
+        <w:t>dict</w:t>
       </w:r>
       <w:proofErr w:type="spellEnd"/>
       <w:r>
@@ -892,148 +2518,281 @@
       </w:r>
       <w:proofErr w:type="gramEnd"/>
       <w:r>
-        <w:t>)] ).T #glue '</w:t>
-      </w:r>
-      <w:proofErr w:type="spellStart"/>
-      <w:r>
-        <w:t>em</w:t>
-      </w:r>
-      <w:proofErr w:type="spellEnd"/>
-      <w:r>
-        <w:t xml:space="preserve"> together'</w:t>
-      </w:r>
-    </w:p>
-    <w:p>
-      <w:r>
-        <w:t xml:space="preserve">               </w:t>
-      </w:r>
-    </w:p>
-    <w:p/>
-    <w:p>
-      <w:r>
-        <w:t xml:space="preserve"># crosstab </w:t>
-      </w:r>
-      <w:proofErr w:type="spellStart"/>
-      <w:r>
-        <w:t>etc</w:t>
-      </w:r>
-      <w:proofErr w:type="spellEnd"/>
-    </w:p>
-    <w:p/>
-    <w:p>
-      <w:r>
-        <w:t># plotting values</w:t>
-      </w:r>
-    </w:p>
-    <w:p>
-      <w:proofErr w:type="gramStart"/>
-      <w:r>
-        <w:t>df.[</w:t>
-      </w:r>
-      <w:proofErr w:type="gramEnd"/>
-      <w:r>
-        <w:t>['col A', '</w:t>
-      </w:r>
-      <w:proofErr w:type="spellStart"/>
-      <w:r>
-        <w:t>col_b</w:t>
-      </w:r>
-      <w:proofErr w:type="spellEnd"/>
-      <w:r>
-        <w:t>']].plot(kind='box')</w:t>
-      </w:r>
-    </w:p>
-    <w:p/>
-    <w:p>
-      <w:proofErr w:type="spellStart"/>
-      <w:proofErr w:type="gramStart"/>
-      <w:r>
-        <w:t>df.hist</w:t>
-      </w:r>
-      <w:proofErr w:type="spellEnd"/>
-      <w:proofErr w:type="gramEnd"/>
-      <w:r>
-        <w:t>(['col A', '</w:t>
-      </w:r>
-      <w:proofErr w:type="spellStart"/>
-      <w:r>
-        <w:t>col_b</w:t>
-      </w:r>
-      <w:proofErr w:type="spellEnd"/>
-      <w:r>
-        <w:t>']], bins=5)</w:t>
-      </w:r>
-    </w:p>
-    <w:p/>
-    <w:p>
-      <w:proofErr w:type="spellStart"/>
-      <w:proofErr w:type="gramStart"/>
-      <w:r>
-        <w:t>df.plot</w:t>
-      </w:r>
-      <w:proofErr w:type="spellEnd"/>
-      <w:proofErr w:type="gramEnd"/>
-      <w:r>
-        <w:t>('Temperature', 'Humidity', kind='scatter');</w:t>
-      </w:r>
-    </w:p>
-    <w:p/>
-    <w:p>
-      <w:r>
-        <w:t># we can iterate through the groups with the same Outlook</w:t>
-      </w:r>
-    </w:p>
-    <w:p>
-      <w:r>
-        <w:t>groups=</w:t>
-      </w:r>
-      <w:proofErr w:type="spellStart"/>
-      <w:proofErr w:type="gramStart"/>
-      <w:r>
-        <w:t>df.groupby</w:t>
-      </w:r>
-      <w:proofErr w:type="spellEnd"/>
-      <w:proofErr w:type="gramEnd"/>
-      <w:r>
-        <w:t>('Outlook')</w:t>
-      </w:r>
-    </w:p>
-    <w:p>
-      <w:r>
-        <w:t>for name, group in groups:</w:t>
-      </w:r>
-    </w:p>
-    <w:p>
-      <w:r>
-        <w:t xml:space="preserve">    print(name)</w:t>
-      </w:r>
-    </w:p>
-    <w:p>
-      <w:r>
-        <w:t xml:space="preserve">    </w:t>
-      </w:r>
-    </w:p>
-    <w:p/>
-    <w:p>
-      <w:r>
-        <w:t># we can plot multiple times on the same plot, so let's use this group iteration</w:t>
-      </w:r>
-    </w:p>
-    <w:p>
-      <w:r>
-        <w:t># to make three overlapping scatter plots:</w:t>
-      </w:r>
-    </w:p>
-    <w:p>
-      <w:r>
-        <w:t xml:space="preserve">fig, ax = </w:t>
-      </w:r>
-      <w:proofErr w:type="spellStart"/>
-      <w:proofErr w:type="gramStart"/>
-      <w:r>
-        <w:t>plt.subplots</w:t>
-      </w:r>
-      <w:proofErr w:type="spellEnd"/>
+        <w:t>zip(</w:t>
+      </w:r>
+      <w:proofErr w:type="spellStart"/>
+      <w:r>
+        <w:t>old_names</w:t>
+      </w:r>
+      <w:proofErr w:type="spellEnd"/>
+      <w:r>
+        <w:t xml:space="preserve">, </w:t>
+      </w:r>
+      <w:proofErr w:type="spellStart"/>
+      <w:r>
+        <w:t>new_names</w:t>
+      </w:r>
+      <w:proofErr w:type="spellEnd"/>
+      <w:r>
+        <w:t xml:space="preserve">)) #this creates a </w:t>
+      </w:r>
+      <w:proofErr w:type="spellStart"/>
+      <w:r>
+        <w:t>ditcionary</w:t>
+      </w:r>
+      <w:proofErr w:type="spellEnd"/>
+    </w:p>
+    <w:p>
+      <w:r>
+        <w:t xml:space="preserve">df2 = </w:t>
+      </w:r>
+      <w:proofErr w:type="spellStart"/>
+      <w:proofErr w:type="gramStart"/>
+      <w:r>
+        <w:t>df.rename</w:t>
+      </w:r>
+      <w:proofErr w:type="spellEnd"/>
+      <w:proofErr w:type="gramEnd"/>
+      <w:r>
+        <w:t xml:space="preserve">(columns = </w:t>
+      </w:r>
+      <w:proofErr w:type="spellStart"/>
+      <w:r>
+        <w:t>name_change_dict</w:t>
+      </w:r>
+      <w:proofErr w:type="spellEnd"/>
+      <w:r>
+        <w:t>) #passing the dictionary into the rename() method</w:t>
+      </w:r>
+    </w:p>
+    <w:p>
+      <w:r>
+        <w:t xml:space="preserve">### doing this </w:t>
+      </w:r>
+      <w:proofErr w:type="spellStart"/>
+      <w:r>
+        <w:t>inplace</w:t>
+      </w:r>
+      <w:proofErr w:type="spellEnd"/>
+    </w:p>
+    <w:p>
+      <w:proofErr w:type="spellStart"/>
+      <w:proofErr w:type="gramStart"/>
+      <w:r>
+        <w:t>df.rename</w:t>
+      </w:r>
+      <w:proofErr w:type="spellEnd"/>
+      <w:proofErr w:type="gramEnd"/>
+      <w:r>
+        <w:t xml:space="preserve">(columns = </w:t>
+      </w:r>
+      <w:proofErr w:type="spellStart"/>
+      <w:r>
+        <w:t>name_change_dict</w:t>
+      </w:r>
+      <w:proofErr w:type="spellEnd"/>
+      <w:r>
+        <w:t xml:space="preserve">, </w:t>
+      </w:r>
+      <w:proofErr w:type="spellStart"/>
+      <w:r>
+        <w:t>inplace</w:t>
+      </w:r>
+      <w:proofErr w:type="spellEnd"/>
+      <w:r>
+        <w:t xml:space="preserve"> = True) #renames and keeps changes in the existing dataframe</w:t>
+      </w:r>
+    </w:p>
+    <w:p/>
+    <w:p>
+      <w:r>
+        <w:t>## ADDING COLUMNS BY CALCULATION</w:t>
+      </w:r>
+    </w:p>
+    <w:p>
+      <w:r>
+        <w:t>df['</w:t>
+      </w:r>
+      <w:proofErr w:type="spellStart"/>
+      <w:r>
+        <w:t>new_column_calculated</w:t>
+      </w:r>
+      <w:proofErr w:type="spellEnd"/>
+      <w:r>
+        <w:t>'] = df['col_name_1'] / df['col_name_2']</w:t>
+      </w:r>
+    </w:p>
+    <w:p>
+      <w:r>
+        <w:t>### NOTE: can use +, -, #, /, ** or any operation here since the series in</w:t>
+      </w:r>
+    </w:p>
+    <w:p>
+      <w:r>
+        <w:t xml:space="preserve">### each column is basically an </w:t>
+      </w:r>
+      <w:proofErr w:type="spellStart"/>
+      <w:proofErr w:type="gramStart"/>
+      <w:r>
+        <w:t>np.array</w:t>
+      </w:r>
+      <w:proofErr w:type="spellEnd"/>
+      <w:proofErr w:type="gramEnd"/>
+    </w:p>
+    <w:p>
+      <w:r>
+        <w:t xml:space="preserve">###    For </w:t>
+      </w:r>
+      <w:proofErr w:type="gramStart"/>
+      <w:r>
+        <w:t>example</w:t>
+      </w:r>
+      <w:proofErr w:type="gramEnd"/>
+      <w:r>
+        <w:t xml:space="preserve"> could use </w:t>
+      </w:r>
+      <w:proofErr w:type="spellStart"/>
+      <w:r>
+        <w:t>np.sin</w:t>
+      </w:r>
+      <w:proofErr w:type="spellEnd"/>
+      <w:r>
+        <w:t>(df['col_name_1])</w:t>
+      </w:r>
+    </w:p>
+    <w:p>
+      <w:r>
+        <w:t>### complex example from class</w:t>
+      </w:r>
+    </w:p>
+    <w:p/>
+    <w:p>
+      <w:r>
+        <w:t>df['</w:t>
+      </w:r>
+      <w:proofErr w:type="spellStart"/>
+      <w:r>
+        <w:t>new_col_abs_val_a_to_power_b</w:t>
+      </w:r>
+      <w:proofErr w:type="spellEnd"/>
+      <w:r>
+        <w:t>'] abs(df['a'</w:t>
+      </w:r>
+      <w:proofErr w:type="gramStart"/>
+      <w:r>
+        <w:t>])*</w:t>
+      </w:r>
+      <w:proofErr w:type="gramEnd"/>
+      <w:r>
+        <w:t>*df['b']</w:t>
+      </w:r>
+    </w:p>
+    <w:p>
+      <w:r>
+        <w:t>#another example from the readings</w:t>
+      </w:r>
+    </w:p>
+    <w:p>
+      <w:r>
+        <w:t xml:space="preserve">df['E'] = </w:t>
+      </w:r>
+      <w:proofErr w:type="spellStart"/>
+      <w:proofErr w:type="gramStart"/>
+      <w:r>
+        <w:t>np.sqrt</w:t>
+      </w:r>
+      <w:proofErr w:type="spellEnd"/>
+      <w:proofErr w:type="gramEnd"/>
+      <w:r>
+        <w:t>(df['A'])</w:t>
+      </w:r>
+    </w:p>
+    <w:p/>
+    <w:p/>
+    <w:p>
+      <w:r>
+        <w:t>### can use AND as'&amp;', OR as '|' and NOT as '~'</w:t>
+      </w:r>
+    </w:p>
+    <w:p>
+      <w:r>
+        <w:t>mask = df['col_name_1'] == 2011 &amp; df['col_name_2'] == 'String_in_col_2'</w:t>
+      </w:r>
+    </w:p>
+    <w:p>
+      <w:r>
+        <w:t>mask = df['col_name_1'] == 2011 | df['col_name_2'] == 'String_in_col_2'</w:t>
+      </w:r>
+    </w:p>
+    <w:p/>
+    <w:p>
+      <w:r>
+        <w:t>df_2 = df(mask) # creating a new dataframe</w:t>
+      </w:r>
+    </w:p>
+    <w:p>
+      <w:proofErr w:type="gramStart"/>
+      <w:r>
+        <w:t>df(</w:t>
+      </w:r>
+      <w:proofErr w:type="gramEnd"/>
+      <w:r>
+        <w:t xml:space="preserve">mask, </w:t>
+      </w:r>
+      <w:proofErr w:type="spellStart"/>
+      <w:r>
+        <w:t>inplace</w:t>
+      </w:r>
+      <w:proofErr w:type="spellEnd"/>
+      <w:r>
+        <w:t xml:space="preserve">=True) # returns the original dataframe (we will </w:t>
+      </w:r>
+      <w:proofErr w:type="spellStart"/>
+      <w:r>
+        <w:t>losse</w:t>
+      </w:r>
+      <w:proofErr w:type="spellEnd"/>
+      <w:r>
+        <w:t xml:space="preserve"> information here)</w:t>
+      </w:r>
+    </w:p>
+    <w:p/>
+    <w:p>
+      <w:r>
+        <w:t>### or the shorthand one step approach</w:t>
+      </w:r>
+    </w:p>
+    <w:p>
+      <w:r>
+        <w:t>df_2 = df[df['col_name_1'] == 2011 &amp; df['col_name_2'] == 'String_in_col_2']</w:t>
+      </w:r>
+    </w:p>
+    <w:p>
+      <w:r>
+        <w:t>df_2 = df[df['col_name_1'] == 2011 | df['col_name_2'] == 'String_in_col_2']</w:t>
+      </w:r>
+    </w:p>
+    <w:p/>
+    <w:p>
+      <w:r>
+        <w:t>### example from class</w:t>
+      </w:r>
+    </w:p>
+    <w:p>
+      <w:r>
+        <w:t>df[(df['chlorides'] &gt;= 0.04) &amp; (df['chlorides'] &lt; 0.08)]</w:t>
+      </w:r>
+    </w:p>
+    <w:p/>
+    <w:p/>
+    <w:p>
+      <w:r>
+        <w:t>###</w:t>
+      </w:r>
+      <w:proofErr w:type="gramStart"/>
+      <w:r>
+        <w:t># .unique</w:t>
+      </w:r>
       <w:proofErr w:type="gramEnd"/>
       <w:r>
         <w:t>()</w:t>
@@ -1041,922 +2800,28 @@
     </w:p>
     <w:p/>
     <w:p>
-      <w:proofErr w:type="spellStart"/>
-      <w:proofErr w:type="gramStart"/>
-      <w:r>
-        <w:t>ax.margins</w:t>
-      </w:r>
-      <w:proofErr w:type="spellEnd"/>
-      <w:proofErr w:type="gramEnd"/>
-      <w:r>
-        <w:t>(0.05)</w:t>
-      </w:r>
-    </w:p>
-    <w:p>
-      <w:r>
-        <w:t>for name, group in groups:</w:t>
-      </w:r>
-    </w:p>
-    <w:p>
-      <w:r>
-        <w:t xml:space="preserve">    </w:t>
-      </w:r>
-      <w:proofErr w:type="spellStart"/>
-      <w:proofErr w:type="gramStart"/>
-      <w:r>
-        <w:t>ax.plot</w:t>
-      </w:r>
-      <w:proofErr w:type="spellEnd"/>
-      <w:proofErr w:type="gramEnd"/>
-      <w:r>
-        <w:t>(</w:t>
-      </w:r>
-      <w:proofErr w:type="spellStart"/>
-      <w:r>
-        <w:t>group.Temperature</w:t>
-      </w:r>
-      <w:proofErr w:type="spellEnd"/>
-      <w:r>
-        <w:t xml:space="preserve">, </w:t>
-      </w:r>
-      <w:proofErr w:type="spellStart"/>
-      <w:r>
-        <w:t>group.Humidity</w:t>
-      </w:r>
-      <w:proofErr w:type="spellEnd"/>
-      <w:r>
-        <w:t xml:space="preserve">, marker='o', </w:t>
-      </w:r>
-      <w:proofErr w:type="spellStart"/>
-      <w:r>
-        <w:t>linestyle</w:t>
-      </w:r>
-      <w:proofErr w:type="spellEnd"/>
-      <w:r>
-        <w:t xml:space="preserve">='', </w:t>
-      </w:r>
-      <w:proofErr w:type="spellStart"/>
-      <w:r>
-        <w:t>ms</w:t>
-      </w:r>
-      <w:proofErr w:type="spellEnd"/>
-      <w:r>
-        <w:t>=12, label=name)</w:t>
-      </w:r>
-    </w:p>
-    <w:p>
-      <w:proofErr w:type="spellStart"/>
-      <w:proofErr w:type="gramStart"/>
-      <w:r>
-        <w:t>ax.legend</w:t>
-      </w:r>
-      <w:proofErr w:type="spellEnd"/>
-      <w:proofErr w:type="gramEnd"/>
-      <w:r>
-        <w:t>(</w:t>
-      </w:r>
-      <w:proofErr w:type="spellStart"/>
-      <w:r>
-        <w:t>numpoints</w:t>
-      </w:r>
-      <w:proofErr w:type="spellEnd"/>
-      <w:r>
-        <w:t>=1, loc='lower right')</w:t>
-      </w:r>
-    </w:p>
-    <w:p/>
-    <w:p>
-      <w:proofErr w:type="spellStart"/>
-      <w:proofErr w:type="gramStart"/>
-      <w:r>
-        <w:t>plt.show</w:t>
-      </w:r>
-      <w:proofErr w:type="spellEnd"/>
-      <w:proofErr w:type="gramEnd"/>
-      <w:r>
-        <w:t>()</w:t>
-      </w:r>
-    </w:p>
-    <w:p/>
-    <w:p/>
-    <w:p/>
-    <w:p>
-      <w:proofErr w:type="spellStart"/>
-      <w:r>
-        <w:t>time_index</w:t>
-      </w:r>
-      <w:proofErr w:type="spellEnd"/>
-      <w:r>
-        <w:t xml:space="preserve"> = </w:t>
-      </w:r>
-      <w:proofErr w:type="spellStart"/>
-      <w:proofErr w:type="gramStart"/>
-      <w:r>
-        <w:t>pd.date</w:t>
-      </w:r>
-      <w:proofErr w:type="gramEnd"/>
-      <w:r>
-        <w:t>_range</w:t>
-      </w:r>
-      <w:proofErr w:type="spellEnd"/>
-      <w:r>
-        <w:t xml:space="preserve">('2015-01-01', '2017-01-01', </w:t>
-      </w:r>
-      <w:proofErr w:type="spellStart"/>
-      <w:r>
-        <w:t>freq</w:t>
-      </w:r>
-      <w:proofErr w:type="spellEnd"/>
-      <w:r>
-        <w:t>='m')</w:t>
-      </w:r>
-    </w:p>
-    <w:p/>
-    <w:p>
-      <w:r>
-        <w:t xml:space="preserve">df = </w:t>
-      </w:r>
-      <w:proofErr w:type="spellStart"/>
-      <w:proofErr w:type="gramStart"/>
-      <w:r>
-        <w:t>df.DataFrame</w:t>
-      </w:r>
-      <w:proofErr w:type="spellEnd"/>
-      <w:proofErr w:type="gramEnd"/>
-      <w:r>
-        <w:t>(</w:t>
-      </w:r>
-      <w:proofErr w:type="spellStart"/>
-      <w:r>
-        <w:t>np.random.randn</w:t>
-      </w:r>
-      <w:proofErr w:type="spellEnd"/>
-      <w:r>
-        <w:t>(30,5), index=</w:t>
-      </w:r>
-      <w:proofErr w:type="spellStart"/>
-      <w:r>
-        <w:t>time_index</w:t>
-      </w:r>
-      <w:proofErr w:type="spellEnd"/>
-      <w:r>
-        <w:t>)</w:t>
-      </w:r>
-    </w:p>
-    <w:p/>
-    <w:p>
-      <w:proofErr w:type="spellStart"/>
-      <w:r>
-        <w:t>list_months</w:t>
-      </w:r>
-      <w:proofErr w:type="spellEnd"/>
-      <w:r>
-        <w:t xml:space="preserve"> = ['Jan', 'Feb', 'Mar' ...]</w:t>
-      </w:r>
-    </w:p>
-    <w:p/>
-    <w:p>
-      <w:r>
-        <w:t xml:space="preserve">df['Month'] = </w:t>
-      </w:r>
-      <w:proofErr w:type="spellStart"/>
-      <w:r>
-        <w:t>list_months</w:t>
-      </w:r>
-      <w:proofErr w:type="spellEnd"/>
-      <w:r>
-        <w:t xml:space="preserve"> * 5</w:t>
-      </w:r>
-    </w:p>
-    <w:p/>
-    <w:p>
-      <w:r>
-        <w:t>#### set index</w:t>
-      </w:r>
-    </w:p>
-    <w:p>
-      <w:proofErr w:type="gramStart"/>
-      <w:r>
-        <w:t>df.info(</w:t>
-      </w:r>
-      <w:proofErr w:type="gramEnd"/>
-      <w:r>
-        <w:t xml:space="preserve">)  # will return list of column names, their type (int, </w:t>
-      </w:r>
-      <w:proofErr w:type="spellStart"/>
-      <w:r>
-        <w:t>obect</w:t>
-      </w:r>
-      <w:proofErr w:type="spellEnd"/>
-      <w:r>
-        <w:t xml:space="preserve"> or float)</w:t>
-      </w:r>
-    </w:p>
-    <w:p>
-      <w:proofErr w:type="spellStart"/>
-      <w:proofErr w:type="gramStart"/>
-      <w:r>
-        <w:t>df.describe</w:t>
-      </w:r>
-      <w:proofErr w:type="spellEnd"/>
-      <w:proofErr w:type="gramEnd"/>
-      <w:r>
-        <w:t>()  # will return count and distribution information about the data for entire dataset</w:t>
-      </w:r>
-    </w:p>
-    <w:p>
-      <w:r>
-        <w:t>df['A'</w:t>
-      </w:r>
-      <w:proofErr w:type="gramStart"/>
-      <w:r>
-        <w:t>].describe</w:t>
-      </w:r>
-      <w:proofErr w:type="gramEnd"/>
-      <w:r>
-        <w:t xml:space="preserve">() # will return count and </w:t>
-      </w:r>
-      <w:proofErr w:type="spellStart"/>
-      <w:r>
-        <w:t>distrib</w:t>
-      </w:r>
-      <w:proofErr w:type="spellEnd"/>
-      <w:r>
-        <w:t>. info for column A</w:t>
-      </w:r>
-    </w:p>
-    <w:p/>
-    <w:p>
-      <w:proofErr w:type="spellStart"/>
-      <w:proofErr w:type="gramStart"/>
+      <w:r>
+        <w:t>#### transpose</w:t>
+      </w:r>
+    </w:p>
+    <w:p/>
+    <w:p>
+      <w:r>
+        <w:t xml:space="preserve">##### slicing </w:t>
+      </w:r>
+      <w:proofErr w:type="gramStart"/>
+      <w:r>
+        <w:t>df[</w:t>
+      </w:r>
+      <w:proofErr w:type="gramEnd"/>
+      <w:r>
+        <w:t>0:3]</w:t>
+      </w:r>
+    </w:p>
+    <w:p/>
+    <w:p>
       <w:r>
         <w:lastRenderedPageBreak/>
-        <w:t>df.head</w:t>
-      </w:r>
-      <w:proofErr w:type="spellEnd"/>
-      <w:proofErr w:type="gramEnd"/>
-      <w:r>
-        <w:t xml:space="preserve">() # prints the </w:t>
-      </w:r>
-      <w:proofErr w:type="spellStart"/>
-      <w:r>
-        <w:t>firtst</w:t>
-      </w:r>
-      <w:proofErr w:type="spellEnd"/>
-      <w:r>
-        <w:t xml:space="preserve"> 5 rows of the dataframe</w:t>
-      </w:r>
-    </w:p>
-    <w:p>
-      <w:proofErr w:type="spellStart"/>
-      <w:proofErr w:type="gramStart"/>
-      <w:r>
-        <w:t>df.head</w:t>
-      </w:r>
-      <w:proofErr w:type="spellEnd"/>
-      <w:proofErr w:type="gramEnd"/>
-      <w:r>
-        <w:t>(20) #prints out the first 20 lines of code</w:t>
-      </w:r>
-    </w:p>
-    <w:p>
-      <w:proofErr w:type="spellStart"/>
-      <w:proofErr w:type="gramStart"/>
-      <w:r>
-        <w:t>df.tail</w:t>
-      </w:r>
-      <w:proofErr w:type="spellEnd"/>
-      <w:proofErr w:type="gramEnd"/>
-      <w:r>
-        <w:t>() #prints out the last 5 lines (can also be used to get more)</w:t>
-      </w:r>
-    </w:p>
-    <w:p/>
-    <w:p>
-      <w:r>
-        <w:t xml:space="preserve"># using ATTRIBUTES of </w:t>
-      </w:r>
-      <w:proofErr w:type="spellStart"/>
-      <w:r>
-        <w:t>DataFrame</w:t>
-      </w:r>
-      <w:proofErr w:type="spellEnd"/>
-      <w:r>
-        <w:t xml:space="preserve"> (versus methods)</w:t>
-      </w:r>
-    </w:p>
-    <w:p>
-      <w:proofErr w:type="spellStart"/>
-      <w:proofErr w:type="gramStart"/>
-      <w:r>
-        <w:t>df.shape</w:t>
-      </w:r>
-      <w:proofErr w:type="spellEnd"/>
-      <w:proofErr w:type="gramEnd"/>
-      <w:r>
-        <w:t xml:space="preserve"> #returns a tuple with number of rows and number of columns in the dataframe</w:t>
-      </w:r>
-    </w:p>
-    <w:p/>
-    <w:p>
-      <w:proofErr w:type="spellStart"/>
-      <w:r>
-        <w:t>all_this_col</w:t>
-      </w:r>
-      <w:proofErr w:type="spellEnd"/>
-      <w:r>
-        <w:t xml:space="preserve"> = df['</w:t>
-      </w:r>
-      <w:proofErr w:type="spellStart"/>
-      <w:r>
-        <w:t>this_col</w:t>
-      </w:r>
-      <w:proofErr w:type="spellEnd"/>
-      <w:r>
-        <w:t>'</w:t>
-      </w:r>
-      <w:proofErr w:type="gramStart"/>
-      <w:r>
-        <w:t>].unique</w:t>
-      </w:r>
-      <w:proofErr w:type="gramEnd"/>
-    </w:p>
-    <w:p>
-      <w:proofErr w:type="gramStart"/>
-      <w:r>
-        <w:t>print(</w:t>
-      </w:r>
-      <w:proofErr w:type="gramEnd"/>
-      <w:r>
-        <w:t>"</w:t>
-      </w:r>
-      <w:proofErr w:type="spellStart"/>
-      <w:r>
-        <w:t>this_col</w:t>
-      </w:r>
-      <w:proofErr w:type="spellEnd"/>
-      <w:r>
-        <w:t xml:space="preserve"> has the following unique entries: ", </w:t>
-      </w:r>
-      <w:proofErr w:type="spellStart"/>
-      <w:r>
-        <w:t>all_this_col</w:t>
-      </w:r>
-      <w:proofErr w:type="spellEnd"/>
-      <w:r>
-        <w:t>)</w:t>
-      </w:r>
-    </w:p>
-    <w:p/>
-    <w:p>
-      <w:r>
-        <w:t>df['</w:t>
-      </w:r>
-      <w:proofErr w:type="spellStart"/>
-      <w:r>
-        <w:t>categorical_column</w:t>
-      </w:r>
-      <w:proofErr w:type="spellEnd"/>
-      <w:r>
-        <w:t>'].</w:t>
-      </w:r>
-      <w:proofErr w:type="spellStart"/>
-      <w:r>
-        <w:t>value_</w:t>
-      </w:r>
-      <w:proofErr w:type="gramStart"/>
-      <w:r>
-        <w:t>counts</w:t>
-      </w:r>
-      <w:proofErr w:type="spellEnd"/>
-      <w:r>
-        <w:t>(</w:t>
-      </w:r>
-      <w:proofErr w:type="gramEnd"/>
-      <w:r>
-        <w:t xml:space="preserve">) </w:t>
-      </w:r>
-    </w:p>
-    <w:p>
-      <w:r>
-        <w:t># to look at two columns and compare counts</w:t>
-      </w:r>
-    </w:p>
-    <w:p>
-      <w:proofErr w:type="spellStart"/>
-      <w:proofErr w:type="gramStart"/>
-      <w:r>
-        <w:t>pd.DataFrame</w:t>
-      </w:r>
-      <w:proofErr w:type="spellEnd"/>
-      <w:proofErr w:type="gramEnd"/>
-      <w:r>
-        <w:t>( [df['col_1'].</w:t>
-      </w:r>
-      <w:proofErr w:type="spellStart"/>
-      <w:r>
-        <w:t>value_counts</w:t>
-      </w:r>
-      <w:proofErr w:type="spellEnd"/>
-      <w:r>
-        <w:t xml:space="preserve">(), </w:t>
-      </w:r>
-    </w:p>
-    <w:p>
-      <w:r>
-        <w:t xml:space="preserve">               df['col_2'].</w:t>
-      </w:r>
-      <w:proofErr w:type="spellStart"/>
-      <w:r>
-        <w:t>value_</w:t>
-      </w:r>
-      <w:proofErr w:type="gramStart"/>
-      <w:r>
-        <w:t>counts</w:t>
-      </w:r>
-      <w:proofErr w:type="spellEnd"/>
-      <w:r>
-        <w:t>(</w:t>
-      </w:r>
-      <w:proofErr w:type="gramEnd"/>
-      <w:r>
-        <w:t>)]).T  #Note the .T glues them together</w:t>
-      </w:r>
-    </w:p>
-    <w:p/>
-    <w:p>
-      <w:r>
-        <w:t># to look at bivariate relationships between 2 variables</w:t>
-      </w:r>
-    </w:p>
-    <w:p>
-      <w:proofErr w:type="spellStart"/>
-      <w:proofErr w:type="gramStart"/>
-      <w:r>
-        <w:t>pd.crosstab</w:t>
-      </w:r>
-      <w:proofErr w:type="spellEnd"/>
-      <w:proofErr w:type="gramEnd"/>
-      <w:r>
-        <w:t>(df['col_1'], df['col_2'])</w:t>
-      </w:r>
-    </w:p>
-    <w:p>
-      <w:r>
-        <w:t># to get percentages in these relationships apply lambda function</w:t>
-      </w:r>
-    </w:p>
-    <w:p>
-      <w:r>
-        <w:t># if you want row-wise percentages</w:t>
-      </w:r>
-    </w:p>
-    <w:p>
-      <w:proofErr w:type="spellStart"/>
-      <w:proofErr w:type="gramStart"/>
-      <w:r>
-        <w:t>pd.crosstab</w:t>
-      </w:r>
-      <w:proofErr w:type="spellEnd"/>
-      <w:proofErr w:type="gramEnd"/>
-      <w:r>
-        <w:t>(df['col_1'], df['col_2']).apply(lambda r: r/</w:t>
-      </w:r>
-      <w:proofErr w:type="spellStart"/>
-      <w:r>
-        <w:t>r.sum</w:t>
-      </w:r>
-      <w:proofErr w:type="spellEnd"/>
-      <w:r>
-        <w:t>(), axis=1)</w:t>
-      </w:r>
-    </w:p>
-    <w:p>
-      <w:r>
-        <w:t>### if you want column-wise percentages</w:t>
-      </w:r>
-    </w:p>
-    <w:p>
-      <w:proofErr w:type="spellStart"/>
-      <w:proofErr w:type="gramStart"/>
-      <w:r>
-        <w:t>pd.crosstab</w:t>
-      </w:r>
-      <w:proofErr w:type="spellEnd"/>
-      <w:proofErr w:type="gramEnd"/>
-      <w:r>
-        <w:t>(df['col_1'], df['col_2']).apply(lambda c: c/</w:t>
-      </w:r>
-      <w:proofErr w:type="spellStart"/>
-      <w:r>
-        <w:t>c.sum</w:t>
-      </w:r>
-      <w:proofErr w:type="spellEnd"/>
-      <w:r>
-        <w:t>(), axis=0)</w:t>
-      </w:r>
-    </w:p>
-    <w:p/>
-    <w:p>
-      <w:r>
-        <w:t>### CHANGING COLUMN NAMES</w:t>
-      </w:r>
-    </w:p>
-    <w:p>
-      <w:r>
-        <w:t>### Change one column name</w:t>
-      </w:r>
-    </w:p>
-    <w:p>
-      <w:r>
-        <w:t xml:space="preserve">df2 = </w:t>
-      </w:r>
-      <w:proofErr w:type="spellStart"/>
-      <w:proofErr w:type="gramStart"/>
-      <w:r>
-        <w:t>df.rename</w:t>
-      </w:r>
-      <w:proofErr w:type="spellEnd"/>
-      <w:proofErr w:type="gramEnd"/>
-      <w:r>
-        <w:t>(columns= {'old_col_name_1': 'new_col_name_1'}) #this changes one column name and is a dictionary</w:t>
-      </w:r>
-    </w:p>
-    <w:p/>
-    <w:p>
-      <w:r>
-        <w:t>### Changing all column names</w:t>
-      </w:r>
-    </w:p>
-    <w:p>
-      <w:r>
-        <w:t>### can create a dictionary to change the names in one fell swoop</w:t>
-      </w:r>
-    </w:p>
-    <w:p>
-      <w:r>
-        <w:t>### to get column names in the dataframe, this is an attribute</w:t>
-      </w:r>
-    </w:p>
-    <w:p>
-      <w:proofErr w:type="spellStart"/>
-      <w:r>
-        <w:t>old_names</w:t>
-      </w:r>
-      <w:proofErr w:type="spellEnd"/>
-      <w:r>
-        <w:t xml:space="preserve"> = </w:t>
-      </w:r>
-      <w:proofErr w:type="spellStart"/>
-      <w:proofErr w:type="gramStart"/>
-      <w:r>
-        <w:t>df.columns</w:t>
-      </w:r>
-      <w:proofErr w:type="spellEnd"/>
-      <w:proofErr w:type="gramEnd"/>
-      <w:r>
-        <w:t xml:space="preserve">  #This is an attribute and not a method</w:t>
-      </w:r>
-    </w:p>
-    <w:p>
-      <w:proofErr w:type="spellStart"/>
-      <w:r>
-        <w:t>new_names</w:t>
-      </w:r>
-      <w:proofErr w:type="spellEnd"/>
-      <w:r>
-        <w:t xml:space="preserve"> = ['col_1_new_name', 'col_2_new_name', 'col_3_new_name'] #length must equal the same length as </w:t>
-      </w:r>
-      <w:proofErr w:type="spellStart"/>
-      <w:r>
-        <w:t>old_names</w:t>
-      </w:r>
-      <w:proofErr w:type="spellEnd"/>
-    </w:p>
-    <w:p>
-      <w:proofErr w:type="spellStart"/>
-      <w:r>
-        <w:t>name_change_dict</w:t>
-      </w:r>
-      <w:proofErr w:type="spellEnd"/>
-      <w:r>
-        <w:t xml:space="preserve"> = </w:t>
-      </w:r>
-      <w:proofErr w:type="spellStart"/>
-      <w:proofErr w:type="gramStart"/>
-      <w:r>
-        <w:t>dict</w:t>
-      </w:r>
-      <w:proofErr w:type="spellEnd"/>
-      <w:r>
-        <w:t>(</w:t>
-      </w:r>
-      <w:proofErr w:type="gramEnd"/>
-      <w:r>
-        <w:t>zip(</w:t>
-      </w:r>
-      <w:proofErr w:type="spellStart"/>
-      <w:r>
-        <w:t>old_names</w:t>
-      </w:r>
-      <w:proofErr w:type="spellEnd"/>
-      <w:r>
-        <w:t xml:space="preserve">, </w:t>
-      </w:r>
-      <w:proofErr w:type="spellStart"/>
-      <w:r>
-        <w:t>new_names</w:t>
-      </w:r>
-      <w:proofErr w:type="spellEnd"/>
-      <w:r>
-        <w:t xml:space="preserve">)) #this creates a </w:t>
-      </w:r>
-      <w:proofErr w:type="spellStart"/>
-      <w:r>
-        <w:t>ditcionary</w:t>
-      </w:r>
-      <w:proofErr w:type="spellEnd"/>
-    </w:p>
-    <w:p>
-      <w:r>
-        <w:t xml:space="preserve">df2 = </w:t>
-      </w:r>
-      <w:proofErr w:type="spellStart"/>
-      <w:proofErr w:type="gramStart"/>
-      <w:r>
-        <w:t>df.rename</w:t>
-      </w:r>
-      <w:proofErr w:type="spellEnd"/>
-      <w:proofErr w:type="gramEnd"/>
-      <w:r>
-        <w:t xml:space="preserve">(columns = </w:t>
-      </w:r>
-      <w:proofErr w:type="spellStart"/>
-      <w:r>
-        <w:t>name_change_dict</w:t>
-      </w:r>
-      <w:proofErr w:type="spellEnd"/>
-      <w:r>
-        <w:t>) #passing the dictionary into the rename() method</w:t>
-      </w:r>
-    </w:p>
-    <w:p>
-      <w:r>
-        <w:t xml:space="preserve">### doing this </w:t>
-      </w:r>
-      <w:proofErr w:type="spellStart"/>
-      <w:r>
-        <w:t>inplace</w:t>
-      </w:r>
-      <w:proofErr w:type="spellEnd"/>
-    </w:p>
-    <w:p>
-      <w:proofErr w:type="spellStart"/>
-      <w:proofErr w:type="gramStart"/>
-      <w:r>
-        <w:t>df.rename</w:t>
-      </w:r>
-      <w:proofErr w:type="spellEnd"/>
-      <w:proofErr w:type="gramEnd"/>
-      <w:r>
-        <w:t xml:space="preserve">(columns = </w:t>
-      </w:r>
-      <w:proofErr w:type="spellStart"/>
-      <w:r>
-        <w:t>name_change_dict</w:t>
-      </w:r>
-      <w:proofErr w:type="spellEnd"/>
-      <w:r>
-        <w:t xml:space="preserve">, </w:t>
-      </w:r>
-      <w:proofErr w:type="spellStart"/>
-      <w:r>
-        <w:t>inplace</w:t>
-      </w:r>
-      <w:proofErr w:type="spellEnd"/>
-      <w:r>
-        <w:t xml:space="preserve"> = True) #renames and keeps changes in the existing dataframe</w:t>
-      </w:r>
-    </w:p>
-    <w:p/>
-    <w:p>
-      <w:r>
-        <w:t>## ADDING COLUMNS BY CALCULATION</w:t>
-      </w:r>
-    </w:p>
-    <w:p>
-      <w:r>
-        <w:t>df['</w:t>
-      </w:r>
-      <w:proofErr w:type="spellStart"/>
-      <w:r>
-        <w:t>new_column_calculated</w:t>
-      </w:r>
-      <w:proofErr w:type="spellEnd"/>
-      <w:r>
-        <w:t>'] = df['col_name_1'] / df['col_name_2']</w:t>
-      </w:r>
-    </w:p>
-    <w:p>
-      <w:r>
-        <w:t>### NOTE: can use +, -, #, /, ** or any operation here since the series in</w:t>
-      </w:r>
-    </w:p>
-    <w:p>
-      <w:r>
-        <w:lastRenderedPageBreak/>
-        <w:t xml:space="preserve">### each column is basically an </w:t>
-      </w:r>
-      <w:proofErr w:type="spellStart"/>
-      <w:proofErr w:type="gramStart"/>
-      <w:r>
-        <w:t>np.array</w:t>
-      </w:r>
-      <w:proofErr w:type="spellEnd"/>
-      <w:proofErr w:type="gramEnd"/>
-    </w:p>
-    <w:p>
-      <w:r>
-        <w:t xml:space="preserve">###    For </w:t>
-      </w:r>
-      <w:proofErr w:type="gramStart"/>
-      <w:r>
-        <w:t>example</w:t>
-      </w:r>
-      <w:proofErr w:type="gramEnd"/>
-      <w:r>
-        <w:t xml:space="preserve"> could use </w:t>
-      </w:r>
-      <w:proofErr w:type="spellStart"/>
-      <w:r>
-        <w:t>np.sin</w:t>
-      </w:r>
-      <w:proofErr w:type="spellEnd"/>
-      <w:r>
-        <w:t>(df['col_name_1])</w:t>
-      </w:r>
-    </w:p>
-    <w:p>
-      <w:r>
-        <w:t>### complex example from class</w:t>
-      </w:r>
-    </w:p>
-    <w:p/>
-    <w:p>
-      <w:r>
-        <w:t>df['</w:t>
-      </w:r>
-      <w:proofErr w:type="spellStart"/>
-      <w:r>
-        <w:t>new_col_abs_val_a_to_power_b</w:t>
-      </w:r>
-      <w:proofErr w:type="spellEnd"/>
-      <w:r>
-        <w:t>'] abs(df['a'</w:t>
-      </w:r>
-      <w:proofErr w:type="gramStart"/>
-      <w:r>
-        <w:t>])*</w:t>
-      </w:r>
-      <w:proofErr w:type="gramEnd"/>
-      <w:r>
-        <w:t>*df['b']</w:t>
-      </w:r>
-    </w:p>
-    <w:p>
-      <w:r>
-        <w:t>#another example from the readings</w:t>
-      </w:r>
-    </w:p>
-    <w:p>
-      <w:r>
-        <w:t xml:space="preserve">df['E'] = </w:t>
-      </w:r>
-      <w:proofErr w:type="spellStart"/>
-      <w:proofErr w:type="gramStart"/>
-      <w:r>
-        <w:t>np.sqrt</w:t>
-      </w:r>
-      <w:proofErr w:type="spellEnd"/>
-      <w:proofErr w:type="gramEnd"/>
-      <w:r>
-        <w:t>(df['A'])</w:t>
-      </w:r>
-    </w:p>
-    <w:p/>
-    <w:p/>
-    <w:p>
-      <w:r>
-        <w:t>### can use AND as'&amp;', OR as '|' and NOT as '~'</w:t>
-      </w:r>
-    </w:p>
-    <w:p>
-      <w:r>
-        <w:t>mask = df['col_name_1'] == 2011 &amp; df['col_name_2'] == 'String_in_col_2'</w:t>
-      </w:r>
-    </w:p>
-    <w:p>
-      <w:r>
-        <w:t>mask = df['col_name_1'] == 2011 | df['col_name_2'] == 'String_in_col_2'</w:t>
-      </w:r>
-    </w:p>
-    <w:p/>
-    <w:p>
-      <w:r>
-        <w:t>df_2 = df(mask) # creating a new dataframe</w:t>
-      </w:r>
-    </w:p>
-    <w:p>
-      <w:proofErr w:type="gramStart"/>
-      <w:r>
-        <w:t>df(</w:t>
-      </w:r>
-      <w:proofErr w:type="gramEnd"/>
-      <w:r>
-        <w:t xml:space="preserve">mask, </w:t>
-      </w:r>
-      <w:proofErr w:type="spellStart"/>
-      <w:r>
-        <w:t>inplace</w:t>
-      </w:r>
-      <w:proofErr w:type="spellEnd"/>
-      <w:r>
-        <w:t xml:space="preserve">=True) # returns the original dataframe (we will </w:t>
-      </w:r>
-      <w:proofErr w:type="spellStart"/>
-      <w:r>
-        <w:t>losse</w:t>
-      </w:r>
-      <w:proofErr w:type="spellEnd"/>
-      <w:r>
-        <w:t xml:space="preserve"> information here)</w:t>
-      </w:r>
-    </w:p>
-    <w:p/>
-    <w:p>
-      <w:r>
-        <w:t>### or the shorthand one step approach</w:t>
-      </w:r>
-    </w:p>
-    <w:p>
-      <w:r>
-        <w:t>df_2 = df[df['col_name_1'] == 2011 &amp; df['col_name_2'] == 'String_in_col_2']</w:t>
-      </w:r>
-    </w:p>
-    <w:p>
-      <w:r>
-        <w:t>df_2 = df[df['col_name_1'] == 2011 | df['col_name_2'] == 'String_in_col_2']</w:t>
-      </w:r>
-    </w:p>
-    <w:p/>
-    <w:p>
-      <w:r>
-        <w:t>### example from class</w:t>
-      </w:r>
-    </w:p>
-    <w:p>
-      <w:r>
-        <w:t>df[(df['chlorides'] &gt;= 0.04) &amp; (df['chlorides'] &lt; 0.08)]</w:t>
-      </w:r>
-    </w:p>
-    <w:p/>
-    <w:p/>
-    <w:p>
-      <w:r>
-        <w:t>###</w:t>
-      </w:r>
-      <w:proofErr w:type="gramStart"/>
-      <w:r>
-        <w:t># .unique</w:t>
-      </w:r>
-      <w:proofErr w:type="gramEnd"/>
-      <w:r>
-        <w:t>()</w:t>
-      </w:r>
-    </w:p>
-    <w:p/>
-    <w:p>
-      <w:r>
-        <w:t>#### transpose</w:t>
-      </w:r>
-    </w:p>
-    <w:p/>
-    <w:p>
-      <w:r>
-        <w:t xml:space="preserve">##### slicing </w:t>
-      </w:r>
-      <w:proofErr w:type="gramStart"/>
-      <w:r>
-        <w:t>df[</w:t>
-      </w:r>
-      <w:proofErr w:type="gramEnd"/>
-      <w:r>
-        <w:t>0:3]</w:t>
-      </w:r>
-    </w:p>
-    <w:p/>
-    <w:p>
-      <w:r>
         <w:t xml:space="preserve">### using </w:t>
       </w:r>
       <w:proofErr w:type="spellStart"/>
@@ -2068,7 +2933,7 @@
   <w:abstractNum w:abstractNumId="0" w15:restartNumberingAfterBreak="0">
     <w:nsid w:val="376973C1"/>
     <w:multiLevelType w:val="hybridMultilevel"/>
-    <w:tmpl w:val="69D449EA"/>
+    <w:tmpl w:val="8376BE06"/>
     <w:lvl w:ilvl="0" w:tplc="EAF08010">
       <w:start w:val="3"/>
       <w:numFmt w:val="decimal"/>
@@ -2081,14 +2946,17 @@
         <w:rFonts w:hint="default"/>
       </w:rPr>
     </w:lvl>
-    <w:lvl w:ilvl="1" w:tplc="04090019">
+    <w:lvl w:ilvl="1" w:tplc="A03489B0">
       <w:start w:val="1"/>
-      <w:numFmt w:val="lowerLetter"/>
+      <w:numFmt w:val="upperLetter"/>
       <w:lvlText w:val="%2."/>
       <w:lvlJc w:val="left"/>
       <w:pPr>
         <w:ind w:left="1440" w:hanging="360"/>
       </w:pPr>
+      <w:rPr>
+        <w:rFonts w:asciiTheme="minorHAnsi" w:eastAsiaTheme="minorHAnsi" w:hAnsiTheme="minorHAnsi" w:cstheme="minorBidi"/>
+      </w:rPr>
     </w:lvl>
     <w:lvl w:ilvl="2" w:tplc="0409001B">
       <w:start w:val="1"/>
@@ -2329,6 +3197,98 @@
       </w:pPr>
     </w:lvl>
   </w:abstractNum>
+  <w:abstractNum w:abstractNumId="3" w15:restartNumberingAfterBreak="0">
+    <w:nsid w:val="7C355BF0"/>
+    <w:multiLevelType w:val="hybridMultilevel"/>
+    <w:tmpl w:val="5C14DDFE"/>
+    <w:lvl w:ilvl="0" w:tplc="0409000F">
+      <w:start w:val="1"/>
+      <w:numFmt w:val="decimal"/>
+      <w:lvlText w:val="%1."/>
+      <w:lvlJc w:val="left"/>
+      <w:pPr>
+        <w:ind w:left="720" w:hanging="360"/>
+      </w:pPr>
+      <w:rPr>
+        <w:rFonts w:hint="default"/>
+      </w:rPr>
+    </w:lvl>
+    <w:lvl w:ilvl="1" w:tplc="1C44B6D6">
+      <w:start w:val="1"/>
+      <w:numFmt w:val="upperLetter"/>
+      <w:lvlText w:val="%2."/>
+      <w:lvlJc w:val="left"/>
+      <w:pPr>
+        <w:ind w:left="1440" w:hanging="360"/>
+      </w:pPr>
+      <w:rPr>
+        <w:rFonts w:asciiTheme="minorHAnsi" w:eastAsiaTheme="minorHAnsi" w:hAnsiTheme="minorHAnsi" w:cstheme="minorBidi"/>
+      </w:rPr>
+    </w:lvl>
+    <w:lvl w:ilvl="2" w:tplc="0409001B" w:tentative="1">
+      <w:start w:val="1"/>
+      <w:numFmt w:val="lowerRoman"/>
+      <w:lvlText w:val="%3."/>
+      <w:lvlJc w:val="right"/>
+      <w:pPr>
+        <w:ind w:left="2160" w:hanging="180"/>
+      </w:pPr>
+    </w:lvl>
+    <w:lvl w:ilvl="3" w:tplc="0409000F" w:tentative="1">
+      <w:start w:val="1"/>
+      <w:numFmt w:val="decimal"/>
+      <w:lvlText w:val="%4."/>
+      <w:lvlJc w:val="left"/>
+      <w:pPr>
+        <w:ind w:left="2880" w:hanging="360"/>
+      </w:pPr>
+    </w:lvl>
+    <w:lvl w:ilvl="4" w:tplc="04090019" w:tentative="1">
+      <w:start w:val="1"/>
+      <w:numFmt w:val="lowerLetter"/>
+      <w:lvlText w:val="%5."/>
+      <w:lvlJc w:val="left"/>
+      <w:pPr>
+        <w:ind w:left="3600" w:hanging="360"/>
+      </w:pPr>
+    </w:lvl>
+    <w:lvl w:ilvl="5" w:tplc="0409001B" w:tentative="1">
+      <w:start w:val="1"/>
+      <w:numFmt w:val="lowerRoman"/>
+      <w:lvlText w:val="%6."/>
+      <w:lvlJc w:val="right"/>
+      <w:pPr>
+        <w:ind w:left="4320" w:hanging="180"/>
+      </w:pPr>
+    </w:lvl>
+    <w:lvl w:ilvl="6" w:tplc="0409000F" w:tentative="1">
+      <w:start w:val="1"/>
+      <w:numFmt w:val="decimal"/>
+      <w:lvlText w:val="%7."/>
+      <w:lvlJc w:val="left"/>
+      <w:pPr>
+        <w:ind w:left="5040" w:hanging="360"/>
+      </w:pPr>
+    </w:lvl>
+    <w:lvl w:ilvl="7" w:tplc="04090019" w:tentative="1">
+      <w:start w:val="1"/>
+      <w:numFmt w:val="lowerLetter"/>
+      <w:lvlText w:val="%8."/>
+      <w:lvlJc w:val="left"/>
+      <w:pPr>
+        <w:ind w:left="5760" w:hanging="360"/>
+      </w:pPr>
+    </w:lvl>
+    <w:lvl w:ilvl="8" w:tplc="0409001B" w:tentative="1">
+      <w:start w:val="1"/>
+      <w:numFmt w:val="lowerRoman"/>
+      <w:lvlText w:val="%9."/>
+      <w:lvlJc w:val="right"/>
+      <w:pPr>
+        <w:ind w:left="6480" w:hanging="180"/>
+      </w:pPr>
+    </w:lvl>
+  </w:abstractNum>
   <w:num w:numId="1">
     <w:abstractNumId w:val="2"/>
   </w:num>
@@ -2337,6 +3297,9 @@
   </w:num>
   <w:num w:numId="3">
     <w:abstractNumId w:val="1"/>
+  </w:num>
+  <w:num w:numId="4">
+    <w:abstractNumId w:val="3"/>
   </w:num>
 </w:numbering>
 </file>

</xml_diff>